<commit_message>
update resume json and generated resume
</commit_message>
<xml_diff>
--- a/Keith-Lewis-resume.compact.docx
+++ b/Keith-Lewis-resume.compact.docx
@@ -1,6 +1,6 @@
 
 <file path=word/document.xml><?xml version="1.0" encoding="utf-8"?>
-<w:document xmlns:wpc="http://schemas.microsoft.com/office/word/2010/wordprocessingCanvas" xmlns:cx="http://schemas.microsoft.com/office/drawing/2014/chartex" xmlns:cx1="http://schemas.microsoft.com/office/drawing/2015/9/8/chartex" xmlns:cx2="http://schemas.microsoft.com/office/drawing/2015/10/21/chartex" xmlns:cx3="http://schemas.microsoft.com/office/drawing/2016/5/9/chartex" xmlns:cx4="http://schemas.microsoft.com/office/drawing/2016/5/10/chartex" xmlns:cx5="http://schemas.microsoft.com/office/drawing/2016/5/11/chartex" xmlns:cx6="http://schemas.microsoft.com/office/drawing/2016/5/12/chartex" xmlns:cx7="http://schemas.microsoft.com/office/drawing/2016/5/13/chartex" xmlns:cx8="http://schemas.microsoft.com/office/drawing/2016/5/14/chartex" xmlns:mc="http://schemas.openxmlformats.org/markup-compatibility/2006" xmlns:aink="http://schemas.microsoft.com/office/drawing/2016/ink" xmlns:am3d="http://schemas.microsoft.com/office/drawing/2017/model3d" xmlns:o="urn:schemas-microsoft-com:office:office" xmlns:r="http://schemas.openxmlformats.org/officeDocument/2006/relationships" xmlns:m="http://schemas.openxmlformats.org/officeDocument/2006/math" xmlns:v="urn:schemas-microsoft-com:vml" xmlns:wp14="http://schemas.microsoft.com/office/word/2010/wordprocessingDrawing" xmlns:wp="http://schemas.openxmlformats.org/drawingml/2006/wordprocessingDrawing" xmlns:w10="urn:schemas-microsoft-com:office:word" xmlns:w="http://schemas.openxmlformats.org/wordprocessingml/2006/main" xmlns:w14="http://schemas.microsoft.com/office/word/2010/wordml" xmlns:w15="http://schemas.microsoft.com/office/word/2012/wordml" xmlns:w16cex="http://schemas.microsoft.com/office/word/2018/wordml/cex" xmlns:w16cid="http://schemas.microsoft.com/office/word/2016/wordml/cid" xmlns:w16="http://schemas.microsoft.com/office/word/2018/wordml" xmlns:w16se="http://schemas.microsoft.com/office/word/2015/wordml/symex" xmlns:wpg="http://schemas.microsoft.com/office/word/2010/wordprocessingGroup" xmlns:wpi="http://schemas.microsoft.com/office/word/2010/wordprocessingInk" xmlns:wne="http://schemas.microsoft.com/office/word/2006/wordml" xmlns:wps="http://schemas.microsoft.com/office/word/2010/wordprocessingShape" mc:Ignorable="w14 w15 w16se w16cid w16 w16cex wp14">
+<w:document xmlns:wpc="http://schemas.microsoft.com/office/word/2010/wordprocessingCanvas" xmlns:cx="http://schemas.microsoft.com/office/drawing/2014/chartex" xmlns:cx1="http://schemas.microsoft.com/office/drawing/2015/9/8/chartex" xmlns:cx2="http://schemas.microsoft.com/office/drawing/2015/10/21/chartex" xmlns:cx3="http://schemas.microsoft.com/office/drawing/2016/5/9/chartex" xmlns:cx4="http://schemas.microsoft.com/office/drawing/2016/5/10/chartex" xmlns:cx5="http://schemas.microsoft.com/office/drawing/2016/5/11/chartex" xmlns:cx6="http://schemas.microsoft.com/office/drawing/2016/5/12/chartex" xmlns:cx7="http://schemas.microsoft.com/office/drawing/2016/5/13/chartex" xmlns:cx8="http://schemas.microsoft.com/office/drawing/2016/5/14/chartex" xmlns:mc="http://schemas.openxmlformats.org/markup-compatibility/2006" xmlns:aink="http://schemas.microsoft.com/office/drawing/2016/ink" xmlns:am3d="http://schemas.microsoft.com/office/drawing/2017/model3d" xmlns:o="urn:schemas-microsoft-com:office:office" xmlns:r="http://schemas.openxmlformats.org/officeDocument/2006/relationships" xmlns:m="http://schemas.openxmlformats.org/officeDocument/2006/math" xmlns:v="urn:schemas-microsoft-com:vml" xmlns:wp14="http://schemas.microsoft.com/office/word/2010/wordprocessingDrawing" xmlns:wp="http://schemas.openxmlformats.org/drawingml/2006/wordprocessingDrawing" xmlns:w10="urn:schemas-microsoft-com:office:word" xmlns:w="http://schemas.openxmlformats.org/wordprocessingml/2006/main" xmlns:w14="http://schemas.microsoft.com/office/word/2010/wordml" xmlns:w15="http://schemas.microsoft.com/office/word/2012/wordml" xmlns:w16cex="http://schemas.microsoft.com/office/word/2018/wordml/cex" xmlns:w16cid="http://schemas.microsoft.com/office/word/2016/wordml/cid" xmlns:w16="http://schemas.microsoft.com/office/word/2018/wordml" xmlns:w16sdtdh="http://schemas.microsoft.com/office/word/2020/wordml/sdtdatahash" xmlns:w16se="http://schemas.microsoft.com/office/word/2015/wordml/symex" xmlns:wpg="http://schemas.microsoft.com/office/word/2010/wordprocessingGroup" xmlns:wpi="http://schemas.microsoft.com/office/word/2010/wordprocessingInk" xmlns:wne="http://schemas.microsoft.com/office/word/2006/wordml" xmlns:wps="http://schemas.microsoft.com/office/word/2010/wordprocessingShape" mc:Ignorable="w14 w15 w16se w16cid w16 w16cex w16sdtdh wp14">
   <w:body>
     <w:tbl>
       <w:tblPr>
@@ -66,23 +66,32 @@
               <w:spacing w:line="240" w:lineRule="auto"/>
             </w:pPr>
             <w:r>
-              <w:t xml:space="preserve">Summit ESP – </w:t>
+              <w:t>TEAMClinics</w:t>
+            </w:r>
+            <w:r>
+              <w:t xml:space="preserve"> – </w:t>
             </w:r>
             <w:r>
               <w:rPr>
                 <w:i/>
               </w:rPr>
-              <w:t>Developer III</w:t>
-            </w:r>
-          </w:p>
-          <w:p>
-            <w:pPr>
-              <w:keepLines/>
-              <w:widowControl w:val="0"/>
-              <w:spacing w:after="0" w:line="240" w:lineRule="auto"/>
-            </w:pPr>
-            <w:r>
-              <w:t>May 2019 - Present</w:t>
+              <w:t>Sr .NET Developer</w:t>
+            </w:r>
+          </w:p>
+          <w:p>
+            <w:pPr>
+              <w:keepLines/>
+              <w:widowControl w:val="0"/>
+              <w:spacing w:after="0" w:line="240" w:lineRule="auto"/>
+            </w:pPr>
+            <w:r>
+              <w:t>March 20</w:t>
+            </w:r>
+            <w:r>
+              <w:t>21</w:t>
+            </w:r>
+            <w:r>
+              <w:t xml:space="preserve"> - Present</w:t>
             </w:r>
           </w:p>
           <w:p>
@@ -98,7 +107,7 @@
               <w:ind w:left="337" w:hanging="180"/>
             </w:pPr>
             <w:r>
-              <w:t>Refactoring Django/Angular app into a Flask/Vue App, Developed side-by-side with existing app</w:t>
+              <w:t>Rebuilding existing PHP site in ASP.NET</w:t>
             </w:r>
           </w:p>
           <w:p>
@@ -114,7 +123,25 @@
               <w:ind w:left="337" w:hanging="180"/>
             </w:pPr>
             <w:r>
-              <w:t>Maintained and extended existing Django applications and developed Python scripts to meet business demands</w:t>
+              <w:t>Buil</w:t>
+            </w:r>
+            <w:r>
+              <w:t>ding</w:t>
+            </w:r>
+            <w:r>
+              <w:t xml:space="preserve"> new and convert</w:t>
+            </w:r>
+            <w:r>
+              <w:t>ing</w:t>
+            </w:r>
+            <w:r>
+              <w:t xml:space="preserve"> existing functionalit</w:t>
+            </w:r>
+            <w:r>
+              <w:t>i</w:t>
+            </w:r>
+            <w:r>
+              <w:t>es to new site</w:t>
             </w:r>
           </w:p>
           <w:p>
@@ -130,7 +157,16 @@
               <w:ind w:left="337" w:hanging="180"/>
             </w:pPr>
             <w:r>
-              <w:t>Maintained and created servers, networking stacks and ECS</w:t>
+              <w:t>Work</w:t>
+            </w:r>
+            <w:r>
+              <w:t>ing</w:t>
+            </w:r>
+            <w:r>
+              <w:t xml:space="preserve"> remotely with little supervision</w:t>
+            </w:r>
+            <w:r>
+              <w:t xml:space="preserve"> </w:t>
             </w:r>
           </w:p>
           <w:p>
@@ -146,7 +182,13 @@
               <w:ind w:left="337" w:hanging="180"/>
             </w:pPr>
             <w:r>
-              <w:t>Utilised Travis CI to automate testing/validation</w:t>
+              <w:t>Interact</w:t>
+            </w:r>
+            <w:r>
+              <w:t>ing</w:t>
+            </w:r>
+            <w:r>
+              <w:t xml:space="preserve"> directly with C-Suite daily</w:t>
             </w:r>
           </w:p>
           <w:p>
@@ -162,7 +204,13 @@
               <w:ind w:left="337" w:hanging="180"/>
             </w:pPr>
             <w:r>
-              <w:t>Managed Git workflow of several projects</w:t>
+              <w:t>Assist</w:t>
+            </w:r>
+            <w:r>
+              <w:t>ing</w:t>
+            </w:r>
+            <w:r>
+              <w:t xml:space="preserve"> with release workflow of project to maintain smooth transition</w:t>
             </w:r>
           </w:p>
           <w:p>
@@ -173,23 +221,23 @@
               <w:spacing w:line="240" w:lineRule="auto"/>
             </w:pPr>
             <w:r>
-              <w:t xml:space="preserve">Summit ESP – </w:t>
+              <w:t xml:space="preserve">Trinity Computers (Business Application Development) – </w:t>
             </w:r>
             <w:r>
               <w:rPr>
                 <w:i/>
               </w:rPr>
-              <w:t>ERP Admin/Business Reporting</w:t>
-            </w:r>
-          </w:p>
-          <w:p>
-            <w:pPr>
-              <w:keepLines/>
-              <w:widowControl w:val="0"/>
-              <w:spacing w:after="0" w:line="240" w:lineRule="auto"/>
-            </w:pPr>
-            <w:r>
-              <w:t>March 2017 - May 2019</w:t>
+              <w:t>Owner/Lead Solutions Magician</w:t>
+            </w:r>
+          </w:p>
+          <w:p>
+            <w:pPr>
+              <w:keepLines/>
+              <w:widowControl w:val="0"/>
+              <w:spacing w:after="0" w:line="240" w:lineRule="auto"/>
+            </w:pPr>
+            <w:r>
+              <w:t>March 2015 - Present</w:t>
             </w:r>
           </w:p>
           <w:p>
@@ -205,7 +253,7 @@
               <w:ind w:left="337" w:hanging="180"/>
             </w:pPr>
             <w:r>
-              <w:t>Administered Fishbowl, a custom Java ERP backed by Firebird. Added new users, maintained pricing rules.</w:t>
+              <w:t xml:space="preserve">Building .NET Core app to make it easier to find Foss projects to submit your first PR to. </w:t>
             </w:r>
           </w:p>
           <w:p>
@@ -221,7 +269,10 @@
               <w:ind w:left="337" w:hanging="180"/>
             </w:pPr>
             <w:r>
-              <w:t>Developed Excel-based ODBC reports for users out of MySQL and Firebird and implemented a self-service reporting tool.</w:t>
+              <w:t xml:space="preserve">CareerTrek - </w:t>
+            </w:r>
+            <w:r>
+              <w:t>Developing .NET Core app to assist job hunters with tracking applications, giving recruiters an easy view, and rating recruiters</w:t>
             </w:r>
           </w:p>
           <w:p>
@@ -237,7 +288,7 @@
               <w:ind w:left="337" w:hanging="180"/>
             </w:pPr>
             <w:r>
-              <w:t>Developed VBA automation for pulling SCADA data for wells out of a PostgreSQL database.</w:t>
+              <w:t xml:space="preserve">Planning .NET Core app to that will be a multi-industry modular modern ERP solution </w:t>
             </w:r>
           </w:p>
           <w:p>
@@ -253,7 +304,43 @@
               <w:ind w:left="337" w:hanging="180"/>
             </w:pPr>
             <w:r>
-              <w:t>Developed and Maintained C# programs for importing and exporting data from Fishbowl.</w:t>
+              <w:t>Deploying applications to AWS</w:t>
+            </w:r>
+          </w:p>
+          <w:p>
+            <w:pPr>
+              <w:pStyle w:val="Heading2"/>
+              <w:keepNext w:val="0"/>
+              <w:widowControl w:val="0"/>
+              <w:spacing w:line="240" w:lineRule="auto"/>
+            </w:pPr>
+            <w:r>
+              <w:t xml:space="preserve">Summit ESP – </w:t>
+            </w:r>
+            <w:r>
+              <w:rPr>
+                <w:i/>
+              </w:rPr>
+              <w:t>Developer III</w:t>
+            </w:r>
+          </w:p>
+          <w:p>
+            <w:pPr>
+              <w:keepLines/>
+              <w:widowControl w:val="0"/>
+              <w:spacing w:after="0" w:line="240" w:lineRule="auto"/>
+            </w:pPr>
+            <w:r>
+              <w:t xml:space="preserve">May 2019 </w:t>
+            </w:r>
+            <w:r>
+              <w:t>–</w:t>
+            </w:r>
+            <w:r>
+              <w:t xml:space="preserve"> </w:t>
+            </w:r>
+            <w:r>
+              <w:t>March 2021</w:t>
             </w:r>
           </w:p>
           <w:p>
@@ -269,34 +356,13 @@
               <w:ind w:left="337" w:hanging="180"/>
             </w:pPr>
             <w:r>
-              <w:t>Developed financial dashboard in Microsoft PowerBI and in QlikView.</w:t>
-            </w:r>
-          </w:p>
-          <w:p>
-            <w:pPr>
-              <w:pStyle w:val="Heading2"/>
-              <w:keepNext w:val="0"/>
-              <w:widowControl w:val="0"/>
-              <w:spacing w:line="240" w:lineRule="auto"/>
-            </w:pPr>
-            <w:r>
-              <w:t xml:space="preserve">Trinity Computers (Business Application Development) – </w:t>
-            </w:r>
-            <w:r>
-              <w:rPr>
-                <w:i/>
-              </w:rPr>
-              <w:t>Owner/Lead Solutions Magician</w:t>
-            </w:r>
-          </w:p>
-          <w:p>
-            <w:pPr>
-              <w:keepLines/>
-              <w:widowControl w:val="0"/>
-              <w:spacing w:after="0" w:line="240" w:lineRule="auto"/>
-            </w:pPr>
-            <w:r>
-              <w:t>March 2015 - Present</w:t>
+              <w:t>Refactor</w:t>
+            </w:r>
+            <w:r>
+              <w:t>ed</w:t>
+            </w:r>
+            <w:r>
+              <w:t xml:space="preserve"> Django/Angular app into a Flask/Vue App, Developed side-by-side with existing app</w:t>
             </w:r>
           </w:p>
           <w:p>
@@ -312,7 +378,7 @@
               <w:ind w:left="337" w:hanging="180"/>
             </w:pPr>
             <w:r>
-              <w:t xml:space="preserve">Building .NET Core app to make it easier to find Foss projects to submit your first PR to. </w:t>
+              <w:t>Maintained and extended existing Django applications and developed Python scripts to meet business demands</w:t>
             </w:r>
           </w:p>
           <w:p>
@@ -328,7 +394,7 @@
               <w:ind w:left="337" w:hanging="180"/>
             </w:pPr>
             <w:r>
-              <w:t>Developing .NET Core app to assist job hunters with tracking applications, giving recruiters an easy view, and rating recruiters</w:t>
+              <w:t>Maintained and created servers, networking stacks and ECS</w:t>
             </w:r>
           </w:p>
           <w:p>
@@ -344,7 +410,7 @@
               <w:ind w:left="337" w:hanging="180"/>
             </w:pPr>
             <w:r>
-              <w:t xml:space="preserve">Planning .NET Core app to that will be a multi-industry modular modern ERP solution </w:t>
+              <w:t>Utilised Travis CI to automate testing/validation</w:t>
             </w:r>
           </w:p>
           <w:p>
@@ -360,7 +426,7 @@
               <w:ind w:left="337" w:hanging="180"/>
             </w:pPr>
             <w:r>
-              <w:t>Deploying applications to AWS</w:t>
+              <w:t>Managed Git workflow of several projects</w:t>
             </w:r>
           </w:p>
           <w:p>
@@ -371,23 +437,23 @@
               <w:spacing w:line="240" w:lineRule="auto"/>
             </w:pPr>
             <w:r>
-              <w:t xml:space="preserve">Avis Budget Group – </w:t>
+              <w:t xml:space="preserve">Summit ESP – </w:t>
             </w:r>
             <w:r>
               <w:rPr>
                 <w:i/>
               </w:rPr>
-              <w:t>Reporting Developer III</w:t>
-            </w:r>
-          </w:p>
-          <w:p>
-            <w:pPr>
-              <w:keepLines/>
-              <w:widowControl w:val="0"/>
-              <w:spacing w:after="0" w:line="240" w:lineRule="auto"/>
-            </w:pPr>
-            <w:r>
-              <w:t>October 2014 - March 2017</w:t>
+              <w:t>ERP Admin/Business Reporting</w:t>
+            </w:r>
+          </w:p>
+          <w:p>
+            <w:pPr>
+              <w:keepLines/>
+              <w:widowControl w:val="0"/>
+              <w:spacing w:after="0" w:line="240" w:lineRule="auto"/>
+            </w:pPr>
+            <w:r>
+              <w:t>March 2017 - May 2019</w:t>
             </w:r>
           </w:p>
           <w:p>
@@ -403,7 +469,7 @@
               <w:ind w:left="337" w:hanging="180"/>
             </w:pPr>
             <w:r>
-              <w:t>Developed email survey invitation scheduling tool in C#, utilizing customizable timing w/10% response rate that used JSON config files.</w:t>
+              <w:t>Administered Fishbowl, a custom Java ERP backed by Firebird. Added new users, maintained pricing rules.</w:t>
             </w:r>
           </w:p>
           <w:p>
@@ -419,7 +485,7 @@
               <w:ind w:left="337" w:hanging="180"/>
             </w:pPr>
             <w:r>
-              <w:t xml:space="preserve">Developed tracking tools utilizing custom branching logic in C#, with logic that fully resets if user changes original responses. </w:t>
+              <w:t>Developed Excel-based ODBC reports for users out of MySQL and Firebird and implemented a self-service reporting tool.</w:t>
             </w:r>
           </w:p>
           <w:p>
@@ -435,7 +501,7 @@
               <w:ind w:left="337" w:hanging="180"/>
             </w:pPr>
             <w:r>
-              <w:t xml:space="preserve">Developed cross-framework websites using modern web methodologies. </w:t>
+              <w:t>Developed VBA automation for pulling SCADA data for wells out of a PostgreSQL database.</w:t>
             </w:r>
           </w:p>
           <w:p>
@@ -451,35 +517,7 @@
               <w:ind w:left="337" w:hanging="180"/>
             </w:pPr>
             <w:r>
-              <w:t>Responsible for Server maintenance and performance</w:t>
-            </w:r>
-          </w:p>
-          <w:p>
-            <w:pPr>
-              <w:pStyle w:val="Heading2"/>
-              <w:keepNext w:val="0"/>
-              <w:widowControl w:val="0"/>
-              <w:spacing w:line="240" w:lineRule="auto"/>
-            </w:pPr>
-            <w:r>
-              <w:lastRenderedPageBreak/>
-              <w:t xml:space="preserve">Expedia – </w:t>
-            </w:r>
-            <w:r>
-              <w:rPr>
-                <w:i/>
-              </w:rPr>
-              <w:t>Hotel Systems Analyst Lead</w:t>
-            </w:r>
-          </w:p>
-          <w:p>
-            <w:pPr>
-              <w:keepLines/>
-              <w:widowControl w:val="0"/>
-              <w:spacing w:after="0" w:line="240" w:lineRule="auto"/>
-            </w:pPr>
-            <w:r>
-              <w:t>July 2010 - October 2014</w:t>
+              <w:t>Developed and Maintained C# programs for importing and exporting data from Fishbowl.</w:t>
             </w:r>
           </w:p>
           <w:p>
@@ -495,7 +533,44 @@
               <w:ind w:left="337" w:hanging="180"/>
             </w:pPr>
             <w:r>
-              <w:t xml:space="preserve">Resolved issues with hoteliers’ access to internal systems, appearance on partner websites and reservations processing incorrectly. </w:t>
+              <w:t>Developed financial dashboard in Microsoft PowerBI and in QlikView.</w:t>
+            </w:r>
+          </w:p>
+          <w:p>
+            <w:pPr>
+              <w:pStyle w:val="ListParagraph"/>
+              <w:keepLines/>
+              <w:widowControl w:val="0"/>
+              <w:spacing w:after="0" w:line="240" w:lineRule="auto"/>
+              <w:ind w:left="337"/>
+            </w:pPr>
+          </w:p>
+          <w:p>
+            <w:pPr>
+              <w:pStyle w:val="Heading2"/>
+              <w:keepNext w:val="0"/>
+              <w:widowControl w:val="0"/>
+              <w:spacing w:line="240" w:lineRule="auto"/>
+            </w:pPr>
+            <w:r>
+              <w:lastRenderedPageBreak/>
+              <w:t xml:space="preserve">Avis Budget Group – </w:t>
+            </w:r>
+            <w:r>
+              <w:rPr>
+                <w:i/>
+              </w:rPr>
+              <w:t>Reporting Developer III</w:t>
+            </w:r>
+          </w:p>
+          <w:p>
+            <w:pPr>
+              <w:keepLines/>
+              <w:widowControl w:val="0"/>
+              <w:spacing w:after="0" w:line="240" w:lineRule="auto"/>
+            </w:pPr>
+            <w:r>
+              <w:t>October 2014 - March 2017</w:t>
             </w:r>
           </w:p>
           <w:p>
@@ -511,7 +586,25 @@
               <w:ind w:left="337" w:hanging="180"/>
             </w:pPr>
             <w:r>
-              <w:t xml:space="preserve">Created and modified T-SQL queries to complete the duties at hand. </w:t>
+              <w:t>Developed e</w:t>
+            </w:r>
+            <w:r>
+              <w:t>-</w:t>
+            </w:r>
+            <w:r>
+              <w:t>mail survey invitation scheduling tool in C#, utili</w:t>
+            </w:r>
+            <w:r>
+              <w:t>s</w:t>
+            </w:r>
+            <w:r>
+              <w:t>ing customi</w:t>
+            </w:r>
+            <w:r>
+              <w:t>s</w:t>
+            </w:r>
+            <w:r>
+              <w:t>able timing w/10% response rate that used JSON config files.</w:t>
             </w:r>
           </w:p>
           <w:p>
@@ -527,7 +620,13 @@
               <w:ind w:left="337" w:hanging="180"/>
             </w:pPr>
             <w:r>
-              <w:t xml:space="preserve">Navigated multiple web-based support systems to ensure that the data is showing and booking correctly on the partner websites. </w:t>
+              <w:t>Developed tracking tools utili</w:t>
+            </w:r>
+            <w:r>
+              <w:t>s</w:t>
+            </w:r>
+            <w:r>
+              <w:t xml:space="preserve">ing custom branching logic in C#, with logic that fully resets if user changes original responses. </w:t>
             </w:r>
           </w:p>
           <w:p>
@@ -543,7 +642,7 @@
               <w:ind w:left="337" w:hanging="180"/>
             </w:pPr>
             <w:r>
-              <w:t>Developed an automation system for resolution of failed e-mail/ notifications, saving 40% - 60% in time and about $35,000 yearly.</w:t>
+              <w:t xml:space="preserve">Developed cross-framework websites using modern web methodologies. </w:t>
             </w:r>
           </w:p>
           <w:p>
@@ -559,7 +658,7 @@
               <w:ind w:left="337" w:hanging="180"/>
             </w:pPr>
             <w:r>
-              <w:t>Developed and implemented an automation system in VBA for assignment of analyst casework, to mitigate out-of-order case work.</w:t>
+              <w:t>Responsible for Server maintenance and performance</w:t>
             </w:r>
           </w:p>
           <w:p>
@@ -570,23 +669,23 @@
               <w:spacing w:line="240" w:lineRule="auto"/>
             </w:pPr>
             <w:r>
-              <w:t xml:space="preserve">Teletech (HP) – </w:t>
+              <w:t xml:space="preserve">Expedia – </w:t>
             </w:r>
             <w:r>
               <w:rPr>
                 <w:i/>
               </w:rPr>
-              <w:t>Agent Support Group</w:t>
-            </w:r>
-          </w:p>
-          <w:p>
-            <w:pPr>
-              <w:keepLines/>
-              <w:widowControl w:val="0"/>
-              <w:spacing w:after="0" w:line="240" w:lineRule="auto"/>
-            </w:pPr>
-            <w:r>
-              <w:t>September 2007 - May 2010</w:t>
+              <w:t>Hotel Systems Analyst Lead</w:t>
+            </w:r>
+          </w:p>
+          <w:p>
+            <w:pPr>
+              <w:keepLines/>
+              <w:widowControl w:val="0"/>
+              <w:spacing w:after="0" w:line="240" w:lineRule="auto"/>
+            </w:pPr>
+            <w:r>
+              <w:t>July 2010 - October 2014</w:t>
             </w:r>
           </w:p>
           <w:p>
@@ -602,7 +701,7 @@
               <w:ind w:left="337" w:hanging="180"/>
             </w:pPr>
             <w:r>
-              <w:t xml:space="preserve">Created reports to outline agent, supervisor and site level performance on a variety of metrics. </w:t>
+              <w:t xml:space="preserve">Resolved issues with hoteliers’ access to internal systems, appearance on partner websites and reservations processing incorrectly. </w:t>
             </w:r>
           </w:p>
           <w:p>
@@ -618,7 +717,7 @@
               <w:ind w:left="337" w:hanging="180"/>
             </w:pPr>
             <w:r>
-              <w:t xml:space="preserve">Maintained databases in Microsoft Access as well as Microsoft SQL Server 2008, created queries for Jet-SQL, Transact-SQL and PL/SQL to create reports that met the needs of the client. </w:t>
+              <w:t xml:space="preserve">Created and modified T-SQL queries to complete the duties at hand. </w:t>
             </w:r>
           </w:p>
           <w:p>
@@ -634,7 +733,7 @@
               <w:ind w:left="337" w:hanging="180"/>
             </w:pPr>
             <w:r>
-              <w:t>Developed VBA programs to automate data-mining and data collection to speed up daily performance.</w:t>
+              <w:t xml:space="preserve">Navigated multiple web-based support systems to ensure that the data is showing and booking correctly on the partner websites. </w:t>
             </w:r>
           </w:p>
           <w:p>
@@ -650,7 +749,7 @@
               <w:ind w:left="337" w:hanging="180"/>
             </w:pPr>
             <w:r>
-              <w:t xml:space="preserve">Performed regular audits to ensure ticket coding process adherence and coached agents in process and problem-solving skills. </w:t>
+              <w:t>Developed an automation system for resolution of failed e-mail/ notifications, saving 40% - 60% in time and about $35,000 yearly.</w:t>
             </w:r>
           </w:p>
           <w:p>
@@ -666,23 +765,7 @@
               <w:ind w:left="337" w:hanging="180"/>
             </w:pPr>
             <w:r>
-              <w:t xml:space="preserve">Ensured agents were following calling procedures, maintaining continuing education and following proper callback procedures. </w:t>
-            </w:r>
-          </w:p>
-          <w:p>
-            <w:pPr>
-              <w:pStyle w:val="ListParagraph"/>
-              <w:keepLines/>
-              <w:widowControl w:val="0"/>
-              <w:numPr>
-                <w:ilvl w:val="0"/>
-                <w:numId w:val="2"/>
-              </w:numPr>
-              <w:spacing w:after="0" w:line="240" w:lineRule="auto"/>
-              <w:ind w:left="337" w:hanging="180"/>
-            </w:pPr>
-            <w:r>
-              <w:t>Led a successful fundraising project for the Leukemia and Lymphoma Society as a part of a leadership development program; raised $1700 for the Leukemia and Lymphoma Society.</w:t>
+              <w:t>Developed and implemented an automation system in VBA for assignment of analyst casework to mitigate out-of-order casework.</w:t>
             </w:r>
           </w:p>
           <w:p>
@@ -985,20 +1068,6 @@
           </w:p>
           <w:p>
             <w:pPr>
-              <w:keepLines/>
-              <w:widowControl w:val="0"/>
-              <w:spacing w:after="0" w:line="240" w:lineRule="auto"/>
-            </w:pPr>
-          </w:p>
-          <w:p>
-            <w:pPr>
-              <w:keepLines/>
-              <w:widowControl w:val="0"/>
-              <w:spacing w:after="0" w:line="240" w:lineRule="auto"/>
-            </w:pPr>
-          </w:p>
-          <w:p>
-            <w:pPr>
               <w:pStyle w:val="Heading1"/>
               <w:keepNext w:val="0"/>
               <w:widowControl w:val="0"/>
@@ -1033,7 +1102,16 @@
               <w:spacing w:after="0" w:line="240" w:lineRule="auto"/>
             </w:pPr>
             <w:r>
-              <w:t>C#, ASP.NET MVC, ASP.NET AJAX, Syncfusion, ASP.NET Core, ASP.NET, ASP.NET Web API, WebForms, WinForms</w:t>
+              <w:t>C#,</w:t>
+            </w:r>
+            <w:r>
+              <w:t xml:space="preserve"> Razor</w:t>
+            </w:r>
+            <w:r>
+              <w:t>,</w:t>
+            </w:r>
+            <w:r>
+              <w:t xml:space="preserve"> ASP.NET MVC, ASP.NET AJAX, Syncfusion, ASP.NET Core, ASP.NET, ASP.NET Web API, WebForms, WinForms</w:t>
             </w:r>
           </w:p>
           <w:p>
@@ -1243,67 +1321,38 @@
               <w:spacing w:after="0" w:line="240" w:lineRule="auto"/>
             </w:pPr>
             <w:r>
+              <w:t>C#, JavaScript, HTML, CSS, Python, VBA</w:t>
+            </w:r>
+            <w:r>
+              <w:t xml:space="preserve">, </w:t>
+            </w:r>
+            <w:r>
+              <w:t>Ruby on Rails</w:t>
+            </w:r>
+          </w:p>
+          <w:p>
+            <w:pPr>
+              <w:keepLines/>
+              <w:widowControl w:val="0"/>
+              <w:spacing w:after="0" w:line="240" w:lineRule="auto"/>
+            </w:pPr>
+          </w:p>
+          <w:p>
+            <w:pPr>
+              <w:keepLines/>
+              <w:widowControl w:val="0"/>
+              <w:spacing w:after="0" w:line="240" w:lineRule="auto"/>
+              <w:rPr>
+                <w:b/>
+                <w:color w:val="2E74B5"/>
+              </w:rPr>
+            </w:pPr>
+            <w:r>
+              <w:rPr>
+                <w:b/>
+                <w:color w:val="2E74B5"/>
+              </w:rPr>
               <w:lastRenderedPageBreak/>
-              <w:t>C#, JavaScript, HTML, CSS, Python, VBA</w:t>
-            </w:r>
-          </w:p>
-          <w:p>
-            <w:pPr>
-              <w:keepLines/>
-              <w:widowControl w:val="0"/>
-              <w:spacing w:after="0" w:line="240" w:lineRule="auto"/>
-            </w:pPr>
-          </w:p>
-          <w:p>
-            <w:pPr>
-              <w:keepLines/>
-              <w:widowControl w:val="0"/>
-              <w:spacing w:after="0" w:line="240" w:lineRule="auto"/>
-              <w:rPr>
-                <w:b/>
-                <w:color w:val="2E74B5"/>
-              </w:rPr>
-            </w:pPr>
-            <w:r>
-              <w:rPr>
-                <w:b/>
-                <w:color w:val="2E74B5"/>
-              </w:rPr>
-              <w:t>Languages</w:t>
-            </w:r>
-          </w:p>
-          <w:p>
-            <w:pPr>
-              <w:keepLines/>
-              <w:widowControl w:val="0"/>
-              <w:spacing w:after="0" w:line="240" w:lineRule="auto"/>
-            </w:pPr>
-            <w:r>
-              <w:t>Ruby on Rails</w:t>
-            </w:r>
-          </w:p>
-          <w:p>
-            <w:pPr>
-              <w:keepLines/>
-              <w:widowControl w:val="0"/>
-              <w:spacing w:after="0" w:line="240" w:lineRule="auto"/>
-            </w:pPr>
-          </w:p>
-          <w:p>
-            <w:pPr>
-              <w:keepLines/>
-              <w:widowControl w:val="0"/>
-              <w:spacing w:after="0" w:line="240" w:lineRule="auto"/>
-              <w:rPr>
-                <w:b/>
-                <w:color w:val="2E74B5"/>
-              </w:rPr>
-            </w:pPr>
-            <w:r>
-              <w:rPr>
-                <w:b/>
-                <w:color w:val="2E74B5"/>
-              </w:rPr>
               <w:t>Data Formats</w:t>
             </w:r>
           </w:p>
@@ -1602,8 +1651,58 @@
 </w:document>
 </file>
 
+<file path=word/endnotes.xml><?xml version="1.0" encoding="utf-8"?>
+<w:endnotes xmlns:wpc="http://schemas.microsoft.com/office/word/2010/wordprocessingCanvas" xmlns:cx="http://schemas.microsoft.com/office/drawing/2014/chartex" xmlns:cx1="http://schemas.microsoft.com/office/drawing/2015/9/8/chartex" xmlns:cx2="http://schemas.microsoft.com/office/drawing/2015/10/21/chartex" xmlns:cx3="http://schemas.microsoft.com/office/drawing/2016/5/9/chartex" xmlns:cx4="http://schemas.microsoft.com/office/drawing/2016/5/10/chartex" xmlns:cx5="http://schemas.microsoft.com/office/drawing/2016/5/11/chartex" xmlns:cx6="http://schemas.microsoft.com/office/drawing/2016/5/12/chartex" xmlns:cx7="http://schemas.microsoft.com/office/drawing/2016/5/13/chartex" xmlns:cx8="http://schemas.microsoft.com/office/drawing/2016/5/14/chartex" xmlns:mc="http://schemas.openxmlformats.org/markup-compatibility/2006" xmlns:aink="http://schemas.microsoft.com/office/drawing/2016/ink" xmlns:am3d="http://schemas.microsoft.com/office/drawing/2017/model3d" xmlns:o="urn:schemas-microsoft-com:office:office" xmlns:r="http://schemas.openxmlformats.org/officeDocument/2006/relationships" xmlns:m="http://schemas.openxmlformats.org/officeDocument/2006/math" xmlns:v="urn:schemas-microsoft-com:vml" xmlns:wp14="http://schemas.microsoft.com/office/word/2010/wordprocessingDrawing" xmlns:wp="http://schemas.openxmlformats.org/drawingml/2006/wordprocessingDrawing" xmlns:w10="urn:schemas-microsoft-com:office:word" xmlns:w="http://schemas.openxmlformats.org/wordprocessingml/2006/main" xmlns:w14="http://schemas.microsoft.com/office/word/2010/wordml" xmlns:w15="http://schemas.microsoft.com/office/word/2012/wordml" xmlns:w16cex="http://schemas.microsoft.com/office/word/2018/wordml/cex" xmlns:w16cid="http://schemas.microsoft.com/office/word/2016/wordml/cid" xmlns:w16="http://schemas.microsoft.com/office/word/2018/wordml" xmlns:w16sdtdh="http://schemas.microsoft.com/office/word/2020/wordml/sdtdatahash" xmlns:w16se="http://schemas.microsoft.com/office/word/2015/wordml/symex" xmlns:wpg="http://schemas.microsoft.com/office/word/2010/wordprocessingGroup" xmlns:wpi="http://schemas.microsoft.com/office/word/2010/wordprocessingInk" xmlns:wne="http://schemas.microsoft.com/office/word/2006/wordml" xmlns:wps="http://schemas.microsoft.com/office/word/2010/wordprocessingShape" mc:Ignorable="w14 w15 w16se w16cid w16 w16cex w16sdtdh wp14">
+  <w:endnote w:type="separator" w:id="-1">
+    <w:p>
+      <w:pPr>
+        <w:spacing w:after="0" w:line="240" w:lineRule="auto"/>
+      </w:pPr>
+      <w:r>
+        <w:separator/>
+      </w:r>
+    </w:p>
+  </w:endnote>
+  <w:endnote w:type="continuationSeparator" w:id="0">
+    <w:p>
+      <w:pPr>
+        <w:spacing w:after="0" w:line="240" w:lineRule="auto"/>
+      </w:pPr>
+      <w:r>
+        <w:continuationSeparator/>
+      </w:r>
+    </w:p>
+  </w:endnote>
+</w:endnotes>
+</file>
+
+<file path=word/footnotes.xml><?xml version="1.0" encoding="utf-8"?>
+<w:footnotes xmlns:wpc="http://schemas.microsoft.com/office/word/2010/wordprocessingCanvas" xmlns:cx="http://schemas.microsoft.com/office/drawing/2014/chartex" xmlns:cx1="http://schemas.microsoft.com/office/drawing/2015/9/8/chartex" xmlns:cx2="http://schemas.microsoft.com/office/drawing/2015/10/21/chartex" xmlns:cx3="http://schemas.microsoft.com/office/drawing/2016/5/9/chartex" xmlns:cx4="http://schemas.microsoft.com/office/drawing/2016/5/10/chartex" xmlns:cx5="http://schemas.microsoft.com/office/drawing/2016/5/11/chartex" xmlns:cx6="http://schemas.microsoft.com/office/drawing/2016/5/12/chartex" xmlns:cx7="http://schemas.microsoft.com/office/drawing/2016/5/13/chartex" xmlns:cx8="http://schemas.microsoft.com/office/drawing/2016/5/14/chartex" xmlns:mc="http://schemas.openxmlformats.org/markup-compatibility/2006" xmlns:aink="http://schemas.microsoft.com/office/drawing/2016/ink" xmlns:am3d="http://schemas.microsoft.com/office/drawing/2017/model3d" xmlns:o="urn:schemas-microsoft-com:office:office" xmlns:r="http://schemas.openxmlformats.org/officeDocument/2006/relationships" xmlns:m="http://schemas.openxmlformats.org/officeDocument/2006/math" xmlns:v="urn:schemas-microsoft-com:vml" xmlns:wp14="http://schemas.microsoft.com/office/word/2010/wordprocessingDrawing" xmlns:wp="http://schemas.openxmlformats.org/drawingml/2006/wordprocessingDrawing" xmlns:w10="urn:schemas-microsoft-com:office:word" xmlns:w="http://schemas.openxmlformats.org/wordprocessingml/2006/main" xmlns:w14="http://schemas.microsoft.com/office/word/2010/wordml" xmlns:w15="http://schemas.microsoft.com/office/word/2012/wordml" xmlns:w16cex="http://schemas.microsoft.com/office/word/2018/wordml/cex" xmlns:w16cid="http://schemas.microsoft.com/office/word/2016/wordml/cid" xmlns:w16="http://schemas.microsoft.com/office/word/2018/wordml" xmlns:w16sdtdh="http://schemas.microsoft.com/office/word/2020/wordml/sdtdatahash" xmlns:w16se="http://schemas.microsoft.com/office/word/2015/wordml/symex" xmlns:wpg="http://schemas.microsoft.com/office/word/2010/wordprocessingGroup" xmlns:wpi="http://schemas.microsoft.com/office/word/2010/wordprocessingInk" xmlns:wne="http://schemas.microsoft.com/office/word/2006/wordml" xmlns:wps="http://schemas.microsoft.com/office/word/2010/wordprocessingShape" mc:Ignorable="w14 w15 w16se w16cid w16 w16cex w16sdtdh wp14">
+  <w:footnote w:type="separator" w:id="-1">
+    <w:p>
+      <w:pPr>
+        <w:spacing w:after="0" w:line="240" w:lineRule="auto"/>
+      </w:pPr>
+      <w:r>
+        <w:separator/>
+      </w:r>
+    </w:p>
+  </w:footnote>
+  <w:footnote w:type="continuationSeparator" w:id="0">
+    <w:p>
+      <w:pPr>
+        <w:spacing w:after="0" w:line="240" w:lineRule="auto"/>
+      </w:pPr>
+      <w:r>
+        <w:continuationSeparator/>
+      </w:r>
+    </w:p>
+  </w:footnote>
+</w:footnotes>
+</file>
+
 <file path=word/numbering.xml><?xml version="1.0" encoding="utf-8"?>
-<w:numbering xmlns:wpc="http://schemas.microsoft.com/office/word/2010/wordprocessingCanvas" xmlns:cx="http://schemas.microsoft.com/office/drawing/2014/chartex" xmlns:cx1="http://schemas.microsoft.com/office/drawing/2015/9/8/chartex" xmlns:cx2="http://schemas.microsoft.com/office/drawing/2015/10/21/chartex" xmlns:cx3="http://schemas.microsoft.com/office/drawing/2016/5/9/chartex" xmlns:cx4="http://schemas.microsoft.com/office/drawing/2016/5/10/chartex" xmlns:cx5="http://schemas.microsoft.com/office/drawing/2016/5/11/chartex" xmlns:cx6="http://schemas.microsoft.com/office/drawing/2016/5/12/chartex" xmlns:cx7="http://schemas.microsoft.com/office/drawing/2016/5/13/chartex" xmlns:cx8="http://schemas.microsoft.com/office/drawing/2016/5/14/chartex" xmlns:mc="http://schemas.openxmlformats.org/markup-compatibility/2006" xmlns:aink="http://schemas.microsoft.com/office/drawing/2016/ink" xmlns:am3d="http://schemas.microsoft.com/office/drawing/2017/model3d" xmlns:o="urn:schemas-microsoft-com:office:office" xmlns:r="http://schemas.openxmlformats.org/officeDocument/2006/relationships" xmlns:m="http://schemas.openxmlformats.org/officeDocument/2006/math" xmlns:v="urn:schemas-microsoft-com:vml" xmlns:wp14="http://schemas.microsoft.com/office/word/2010/wordprocessingDrawing" xmlns:wp="http://schemas.openxmlformats.org/drawingml/2006/wordprocessingDrawing" xmlns:w10="urn:schemas-microsoft-com:office:word" xmlns:w="http://schemas.openxmlformats.org/wordprocessingml/2006/main" xmlns:w14="http://schemas.microsoft.com/office/word/2010/wordml" xmlns:w15="http://schemas.microsoft.com/office/word/2012/wordml" xmlns:w16cex="http://schemas.microsoft.com/office/word/2018/wordml/cex" xmlns:w16cid="http://schemas.microsoft.com/office/word/2016/wordml/cid" xmlns:w16="http://schemas.microsoft.com/office/word/2018/wordml" xmlns:w16se="http://schemas.microsoft.com/office/word/2015/wordml/symex" xmlns:wpg="http://schemas.microsoft.com/office/word/2010/wordprocessingGroup" xmlns:wpi="http://schemas.microsoft.com/office/word/2010/wordprocessingInk" xmlns:wne="http://schemas.microsoft.com/office/word/2006/wordml" xmlns:wps="http://schemas.microsoft.com/office/word/2010/wordprocessingShape" mc:Ignorable="w14 w15 w16se w16cid w16 w16cex wp14">
+<w:numbering xmlns:wpc="http://schemas.microsoft.com/office/word/2010/wordprocessingCanvas" xmlns:cx="http://schemas.microsoft.com/office/drawing/2014/chartex" xmlns:cx1="http://schemas.microsoft.com/office/drawing/2015/9/8/chartex" xmlns:cx2="http://schemas.microsoft.com/office/drawing/2015/10/21/chartex" xmlns:cx3="http://schemas.microsoft.com/office/drawing/2016/5/9/chartex" xmlns:cx4="http://schemas.microsoft.com/office/drawing/2016/5/10/chartex" xmlns:cx5="http://schemas.microsoft.com/office/drawing/2016/5/11/chartex" xmlns:cx6="http://schemas.microsoft.com/office/drawing/2016/5/12/chartex" xmlns:cx7="http://schemas.microsoft.com/office/drawing/2016/5/13/chartex" xmlns:cx8="http://schemas.microsoft.com/office/drawing/2016/5/14/chartex" xmlns:mc="http://schemas.openxmlformats.org/markup-compatibility/2006" xmlns:aink="http://schemas.microsoft.com/office/drawing/2016/ink" xmlns:am3d="http://schemas.microsoft.com/office/drawing/2017/model3d" xmlns:o="urn:schemas-microsoft-com:office:office" xmlns:r="http://schemas.openxmlformats.org/officeDocument/2006/relationships" xmlns:m="http://schemas.openxmlformats.org/officeDocument/2006/math" xmlns:v="urn:schemas-microsoft-com:vml" xmlns:wp14="http://schemas.microsoft.com/office/word/2010/wordprocessingDrawing" xmlns:wp="http://schemas.openxmlformats.org/drawingml/2006/wordprocessingDrawing" xmlns:w10="urn:schemas-microsoft-com:office:word" xmlns:w="http://schemas.openxmlformats.org/wordprocessingml/2006/main" xmlns:w14="http://schemas.microsoft.com/office/word/2010/wordml" xmlns:w15="http://schemas.microsoft.com/office/word/2012/wordml" xmlns:w16cex="http://schemas.microsoft.com/office/word/2018/wordml/cex" xmlns:w16cid="http://schemas.microsoft.com/office/word/2016/wordml/cid" xmlns:w16="http://schemas.microsoft.com/office/word/2018/wordml" xmlns:w16sdtdh="http://schemas.microsoft.com/office/word/2020/wordml/sdtdatahash" xmlns:w16se="http://schemas.microsoft.com/office/word/2015/wordml/symex" xmlns:wpg="http://schemas.microsoft.com/office/word/2010/wordprocessingGroup" xmlns:wpi="http://schemas.microsoft.com/office/word/2010/wordprocessingInk" xmlns:wne="http://schemas.microsoft.com/office/word/2006/wordml" xmlns:wps="http://schemas.microsoft.com/office/word/2010/wordprocessingShape" mc:Ignorable="w14 w15 w16se w16cid w16 w16cex w16sdtdh wp14">
   <w:abstractNum w:abstractNumId="0" w15:restartNumberingAfterBreak="0">
     <w:nsid w:val="16AC018C"/>
     <w:multiLevelType w:val="hybridMultilevel"/>
@@ -2188,7 +2287,7 @@
 </file>
 
 <file path=word/styles.xml><?xml version="1.0" encoding="utf-8"?>
-<w:styles xmlns:mc="http://schemas.openxmlformats.org/markup-compatibility/2006" xmlns:r="http://schemas.openxmlformats.org/officeDocument/2006/relationships" xmlns:w="http://schemas.openxmlformats.org/wordprocessingml/2006/main" xmlns:w14="http://schemas.microsoft.com/office/word/2010/wordml" xmlns:w15="http://schemas.microsoft.com/office/word/2012/wordml" xmlns:w16cex="http://schemas.microsoft.com/office/word/2018/wordml/cex" xmlns:w16cid="http://schemas.microsoft.com/office/word/2016/wordml/cid" xmlns:w16="http://schemas.microsoft.com/office/word/2018/wordml" xmlns:w16se="http://schemas.microsoft.com/office/word/2015/wordml/symex" mc:Ignorable="w14 w15 w16se w16cid w16 w16cex">
+<w:styles xmlns:mc="http://schemas.openxmlformats.org/markup-compatibility/2006" xmlns:r="http://schemas.openxmlformats.org/officeDocument/2006/relationships" xmlns:w="http://schemas.openxmlformats.org/wordprocessingml/2006/main" xmlns:w14="http://schemas.microsoft.com/office/word/2010/wordml" xmlns:w15="http://schemas.microsoft.com/office/word/2012/wordml" xmlns:w16cex="http://schemas.microsoft.com/office/word/2018/wordml/cex" xmlns:w16cid="http://schemas.microsoft.com/office/word/2016/wordml/cid" xmlns:w16="http://schemas.microsoft.com/office/word/2018/wordml" xmlns:w16sdtdh="http://schemas.microsoft.com/office/word/2020/wordml/sdtdatahash" xmlns:w16se="http://schemas.microsoft.com/office/word/2015/wordml/symex" mc:Ignorable="w14 w15 w16se w16cid w16 w16cex w16sdtdh">
   <w:docDefaults>
     <w:rPrDefault>
       <w:rPr>
@@ -2567,6 +2666,54 @@
       <w:u w:val="single"/>
     </w:rPr>
   </w:style>
+  <w:style w:type="paragraph" w:styleId="Header">
+    <w:name w:val="header"/>
+    <w:basedOn w:val="Normal"/>
+    <w:link w:val="HeaderChar"/>
+    <w:rsid w:val="00C01C38"/>
+    <w:pPr>
+      <w:tabs>
+        <w:tab w:val="center" w:pos="4680"/>
+        <w:tab w:val="right" w:pos="9360"/>
+      </w:tabs>
+      <w:spacing w:after="0" w:line="240" w:lineRule="auto"/>
+    </w:pPr>
+  </w:style>
+  <w:style w:type="character" w:customStyle="1" w:styleId="HeaderChar">
+    <w:name w:val="Header Char"/>
+    <w:basedOn w:val="DefaultParagraphFont"/>
+    <w:link w:val="Header"/>
+    <w:rsid w:val="00C01C38"/>
+    <w:rPr>
+      <w:color w:val="595959"/>
+      <w:sz w:val="22"/>
+      <w:szCs w:val="22"/>
+    </w:rPr>
+  </w:style>
+  <w:style w:type="paragraph" w:styleId="Footer">
+    <w:name w:val="footer"/>
+    <w:basedOn w:val="Normal"/>
+    <w:link w:val="FooterChar"/>
+    <w:rsid w:val="00C01C38"/>
+    <w:pPr>
+      <w:tabs>
+        <w:tab w:val="center" w:pos="4680"/>
+        <w:tab w:val="right" w:pos="9360"/>
+      </w:tabs>
+      <w:spacing w:after="0" w:line="240" w:lineRule="auto"/>
+    </w:pPr>
+  </w:style>
+  <w:style w:type="character" w:customStyle="1" w:styleId="FooterChar">
+    <w:name w:val="Footer Char"/>
+    <w:basedOn w:val="DefaultParagraphFont"/>
+    <w:link w:val="Footer"/>
+    <w:rsid w:val="00C01C38"/>
+    <w:rPr>
+      <w:color w:val="595959"/>
+      <w:sz w:val="22"/>
+      <w:szCs w:val="22"/>
+    </w:rPr>
+  </w:style>
 </w:styles>
 </file>
 

</xml_diff>

<commit_message>
Add Corelogic, change title
</commit_message>
<xml_diff>
--- a/Keith-Lewis-resume.compact.docx
+++ b/Keith-Lewis-resume.compact.docx
@@ -87,7 +87,16 @@
               <w:t>July 2022</w:t>
             </w:r>
             <w:r>
-              <w:t xml:space="preserve"> - Present</w:t>
+              <w:t xml:space="preserve"> </w:t>
+            </w:r>
+            <w:r>
+              <w:t>–</w:t>
+            </w:r>
+            <w:r>
+              <w:t xml:space="preserve"> </w:t>
+            </w:r>
+            <w:r>
+              <w:t>Nov 2022</w:t>
             </w:r>
           </w:p>
           <w:p>
@@ -132,15 +141,13 @@
               <w:ind w:left="337" w:hanging="180"/>
             </w:pPr>
             <w:r>
-              <w:t xml:space="preserve">Rewrite </w:t>
-            </w:r>
-            <w:proofErr w:type="spellStart"/>
-            <w:r>
-              <w:t>onbarding</w:t>
-            </w:r>
-            <w:proofErr w:type="spellEnd"/>
-            <w:r>
-              <w:t xml:space="preserve"> scripts and processes to make them faster and more friendly</w:t>
+              <w:t>Rewrite onb</w:t>
+            </w:r>
+            <w:r>
+              <w:t>o</w:t>
+            </w:r>
+            <w:r>
+              <w:t>arding scripts and processes to make them faster and more friendly</w:t>
             </w:r>
           </w:p>
           <w:p>
@@ -153,7 +160,7 @@
                 <w:numId w:val="2"/>
               </w:numPr>
               <w:spacing w:after="0" w:line="240" w:lineRule="auto"/>
-              <w:ind w:left="345" w:hanging="187"/>
+              <w:ind w:left="337" w:hanging="180"/>
             </w:pPr>
             <w:r>
               <w:t>Assist with hot issues</w:t>
@@ -167,13 +174,111 @@
               <w:spacing w:line="240" w:lineRule="auto"/>
             </w:pPr>
             <w:r>
+              <w:t xml:space="preserve">Trinity Computers (Business Application Development) – </w:t>
+            </w:r>
+            <w:r>
+              <w:rPr>
+                <w:i/>
+              </w:rPr>
+              <w:t>Owner/Lead Solutions Magician</w:t>
+            </w:r>
+          </w:p>
+          <w:p>
+            <w:pPr>
+              <w:keepLines/>
+              <w:widowControl w:val="0"/>
+              <w:spacing w:after="0" w:line="240" w:lineRule="auto"/>
+            </w:pPr>
+            <w:r>
+              <w:t>March 2015</w:t>
+            </w:r>
+            <w:r>
+              <w:t xml:space="preserve"> – </w:t>
+            </w:r>
+            <w:r>
+              <w:t>Present</w:t>
+            </w:r>
+          </w:p>
+          <w:p>
+            <w:pPr>
+              <w:pStyle w:val="ListParagraph"/>
+              <w:keepLines/>
+              <w:widowControl w:val="0"/>
+              <w:numPr>
+                <w:ilvl w:val="0"/>
+                <w:numId w:val="2"/>
+              </w:numPr>
+              <w:spacing w:after="0" w:line="240" w:lineRule="auto"/>
+              <w:ind w:left="337" w:hanging="180"/>
+            </w:pPr>
+            <w:r>
+              <w:t xml:space="preserve">Building .NET app to make it easier to find </w:t>
+            </w:r>
+            <w:r>
+              <w:t>FOSS</w:t>
+            </w:r>
+            <w:r>
+              <w:t xml:space="preserve"> projects to submit your first PR to. </w:t>
+            </w:r>
+          </w:p>
+          <w:p>
+            <w:pPr>
+              <w:pStyle w:val="ListParagraph"/>
+              <w:keepLines/>
+              <w:widowControl w:val="0"/>
+              <w:numPr>
+                <w:ilvl w:val="0"/>
+                <w:numId w:val="2"/>
+              </w:numPr>
+              <w:spacing w:after="0" w:line="240" w:lineRule="auto"/>
+              <w:ind w:left="337" w:hanging="180"/>
+            </w:pPr>
+            <w:proofErr w:type="spellStart"/>
+            <w:r>
+              <w:t>CareerTrek</w:t>
+            </w:r>
+            <w:proofErr w:type="spellEnd"/>
+            <w:r>
+              <w:t xml:space="preserve"> - </w:t>
+            </w:r>
+            <w:r>
+              <w:t>Developing .NET Core app to assist job hunters with tracking applications, giving recruiters an easy view, and rating recruiters</w:t>
+            </w:r>
+          </w:p>
+          <w:p>
+            <w:pPr>
+              <w:pStyle w:val="ListParagraph"/>
+              <w:keepLines/>
+              <w:widowControl w:val="0"/>
+              <w:numPr>
+                <w:ilvl w:val="0"/>
+                <w:numId w:val="2"/>
+              </w:numPr>
+              <w:spacing w:after="0" w:line="240" w:lineRule="auto"/>
+              <w:ind w:left="337" w:hanging="180"/>
+            </w:pPr>
+            <w:r>
+              <w:t xml:space="preserve">Planning .NET Core app that will be a multi-industry modular modern ERP solution </w:t>
+            </w:r>
+          </w:p>
+          <w:p>
+            <w:pPr>
+              <w:pStyle w:val="Heading2"/>
+              <w:keepNext w:val="0"/>
+              <w:widowControl w:val="0"/>
+              <w:spacing w:line="240" w:lineRule="auto"/>
+            </w:pPr>
+            <w:r>
               <w:t xml:space="preserve">Osage Nation </w:t>
             </w:r>
             <w:r>
               <w:t>–</w:t>
             </w:r>
             <w:r>
-              <w:t xml:space="preserve"> Contract</w:t>
+              <w:t xml:space="preserve"> </w:t>
+            </w:r>
+            <w:r>
+              <w:t>Freelance</w:t>
             </w:r>
             <w:r>
               <w:t xml:space="preserve"> –</w:t>
@@ -204,7 +309,16 @@
               <w:t>July 2022</w:t>
             </w:r>
             <w:r>
-              <w:t xml:space="preserve"> - Present</w:t>
+              <w:t xml:space="preserve"> </w:t>
+            </w:r>
+            <w:r>
+              <w:t>–</w:t>
+            </w:r>
+            <w:r>
+              <w:t xml:space="preserve"> </w:t>
+            </w:r>
+            <w:r>
+              <w:t>October 2022</w:t>
             </w:r>
           </w:p>
           <w:p>
@@ -297,7 +411,13 @@
               <w:t>21</w:t>
             </w:r>
             <w:r>
-              <w:t xml:space="preserve"> - Present</w:t>
+              <w:t xml:space="preserve"> </w:t>
+            </w:r>
+            <w:r>
+              <w:t>–</w:t>
+            </w:r>
+            <w:r>
+              <w:t xml:space="preserve"> Present</w:t>
             </w:r>
           </w:p>
           <w:p>
@@ -554,34 +674,43 @@
               <w:t>ing</w:t>
             </w:r>
             <w:r>
-              <w:t xml:space="preserve"> with release workflow of project to maintain smooth transition</w:t>
-            </w:r>
-          </w:p>
-          <w:p>
-            <w:pPr>
-              <w:pStyle w:val="Heading2"/>
-              <w:keepNext w:val="0"/>
-              <w:widowControl w:val="0"/>
-              <w:spacing w:line="240" w:lineRule="auto"/>
-            </w:pPr>
-            <w:r>
-              <w:t xml:space="preserve">Trinity Computers (Business Application Development) – </w:t>
+              <w:t xml:space="preserve"> with release workflow of project to maintain smooth </w:t>
+            </w:r>
+            <w:proofErr w:type="spellStart"/>
+            <w:r>
+              <w:t>transition</w:t>
+            </w:r>
+            <w:r>
+              <w:t>Summit</w:t>
+            </w:r>
+            <w:proofErr w:type="spellEnd"/>
+            <w:r>
+              <w:t xml:space="preserve"> ESP – </w:t>
             </w:r>
             <w:r>
               <w:rPr>
                 <w:i/>
               </w:rPr>
-              <w:t>Owner/Lead Solutions Magician</w:t>
-            </w:r>
-          </w:p>
-          <w:p>
-            <w:pPr>
-              <w:keepLines/>
-              <w:widowControl w:val="0"/>
-              <w:spacing w:after="0" w:line="240" w:lineRule="auto"/>
-            </w:pPr>
-            <w:r>
-              <w:t>March 2015 - Present</w:t>
+              <w:t>Developer III</w:t>
+            </w:r>
+          </w:p>
+          <w:p>
+            <w:pPr>
+              <w:keepLines/>
+              <w:widowControl w:val="0"/>
+              <w:spacing w:after="0" w:line="240" w:lineRule="auto"/>
+            </w:pPr>
+            <w:r>
+              <w:t xml:space="preserve">May 2019 </w:t>
+            </w:r>
+            <w:r>
+              <w:t>–</w:t>
+            </w:r>
+            <w:r>
+              <w:t xml:space="preserve"> </w:t>
+            </w:r>
+            <w:r>
+              <w:t>March 2021</w:t>
             </w:r>
           </w:p>
           <w:p>
@@ -597,13 +726,25 @@
               <w:ind w:left="337" w:hanging="180"/>
             </w:pPr>
             <w:r>
-              <w:t xml:space="preserve">Building .NET app to make it easier to find </w:t>
-            </w:r>
-            <w:r>
-              <w:t>FOSS</w:t>
-            </w:r>
-            <w:r>
-              <w:t xml:space="preserve"> projects to submit your first PR to. </w:t>
+              <w:t>Refactor</w:t>
+            </w:r>
+            <w:r>
+              <w:t>ed</w:t>
+            </w:r>
+            <w:r>
+              <w:t xml:space="preserve"> Django/Angular app into Flask/Vue, Developed </w:t>
+            </w:r>
+            <w:r>
+              <w:t>in tandem</w:t>
+            </w:r>
+            <w:r>
+              <w:t xml:space="preserve"> w</w:t>
+            </w:r>
+            <w:r>
+              <w:t>/</w:t>
+            </w:r>
+            <w:r>
+              <w:t xml:space="preserve"> existing app</w:t>
             </w:r>
           </w:p>
           <w:p>
@@ -618,16 +759,8 @@
               <w:spacing w:after="0" w:line="240" w:lineRule="auto"/>
               <w:ind w:left="337" w:hanging="180"/>
             </w:pPr>
-            <w:proofErr w:type="spellStart"/>
-            <w:r>
-              <w:t>CareerTrek</w:t>
-            </w:r>
-            <w:proofErr w:type="spellEnd"/>
-            <w:r>
-              <w:t xml:space="preserve"> - </w:t>
-            </w:r>
-            <w:r>
-              <w:t>Developing .NET Core app to assist job hunters with tracking applications, giving recruiters an easy view, and rating recruiters</w:t>
+            <w:r>
+              <w:t>Maintained and extended existing Django applications and developed Python scripts to meet business demands</w:t>
             </w:r>
           </w:p>
           <w:p>
@@ -643,43 +776,7 @@
               <w:ind w:left="337" w:hanging="180"/>
             </w:pPr>
             <w:r>
-              <w:t xml:space="preserve">Planning .NET Core app that will be a multi-industry modular modern ERP solution </w:t>
-            </w:r>
-          </w:p>
-          <w:p>
-            <w:pPr>
-              <w:pStyle w:val="Heading2"/>
-              <w:keepNext w:val="0"/>
-              <w:widowControl w:val="0"/>
-              <w:spacing w:line="240" w:lineRule="auto"/>
-            </w:pPr>
-            <w:r>
-              <w:t xml:space="preserve">Summit ESP – </w:t>
-            </w:r>
-            <w:r>
-              <w:rPr>
-                <w:i/>
-              </w:rPr>
-              <w:t>Developer III</w:t>
-            </w:r>
-          </w:p>
-          <w:p>
-            <w:pPr>
-              <w:keepLines/>
-              <w:widowControl w:val="0"/>
-              <w:spacing w:after="0" w:line="240" w:lineRule="auto"/>
-            </w:pPr>
-            <w:r>
-              <w:t xml:space="preserve">May 2019 </w:t>
-            </w:r>
-            <w:r>
-              <w:t>–</w:t>
-            </w:r>
-            <w:r>
-              <w:t xml:space="preserve"> </w:t>
-            </w:r>
-            <w:r>
-              <w:t>March 2021</w:t>
+              <w:t>Maintained and created servers, networking stacks and ECS</w:t>
             </w:r>
           </w:p>
           <w:p>
@@ -694,26 +791,13 @@
               <w:spacing w:after="0" w:line="240" w:lineRule="auto"/>
               <w:ind w:left="337" w:hanging="180"/>
             </w:pPr>
-            <w:r>
-              <w:t>Refactor</w:t>
-            </w:r>
-            <w:r>
-              <w:t>ed</w:t>
-            </w:r>
-            <w:r>
-              <w:t xml:space="preserve"> Django/Angular app into Flask/Vue, Developed </w:t>
-            </w:r>
-            <w:r>
-              <w:t>in tandem</w:t>
-            </w:r>
-            <w:r>
-              <w:t xml:space="preserve"> w</w:t>
-            </w:r>
-            <w:r>
-              <w:t>/</w:t>
-            </w:r>
-            <w:r>
-              <w:t xml:space="preserve"> existing app</w:t>
+            <w:proofErr w:type="spellStart"/>
+            <w:r>
+              <w:t>Utilised</w:t>
+            </w:r>
+            <w:proofErr w:type="spellEnd"/>
+            <w:r>
+              <w:t xml:space="preserve"> Travis CI to automate testing/validation</w:t>
             </w:r>
           </w:p>
           <w:p>
@@ -729,7 +813,71 @@
               <w:ind w:left="337" w:hanging="180"/>
             </w:pPr>
             <w:r>
-              <w:t>Maintained and extended existing Django applications and developed Python scripts to meet business demands</w:t>
+              <w:t xml:space="preserve">Helped other </w:t>
+            </w:r>
+            <w:proofErr w:type="spellStart"/>
+            <w:r>
+              <w:t>devs</w:t>
+            </w:r>
+            <w:proofErr w:type="spellEnd"/>
+            <w:r>
+              <w:t xml:space="preserve"> understand database structure and helped onboard new </w:t>
+            </w:r>
+            <w:proofErr w:type="spellStart"/>
+            <w:r>
+              <w:t>devs</w:t>
+            </w:r>
+            <w:proofErr w:type="spellEnd"/>
+          </w:p>
+          <w:p>
+            <w:pPr>
+              <w:keepLines/>
+              <w:widowControl w:val="0"/>
+              <w:spacing w:after="0" w:line="240" w:lineRule="auto"/>
+            </w:pPr>
+          </w:p>
+          <w:p>
+            <w:pPr>
+              <w:keepLines/>
+              <w:widowControl w:val="0"/>
+              <w:spacing w:after="0" w:line="240" w:lineRule="auto"/>
+            </w:pPr>
+          </w:p>
+          <w:p>
+            <w:pPr>
+              <w:pStyle w:val="Heading2"/>
+              <w:keepNext w:val="0"/>
+              <w:widowControl w:val="0"/>
+              <w:spacing w:line="240" w:lineRule="auto"/>
+            </w:pPr>
+            <w:r>
+              <w:lastRenderedPageBreak/>
+              <w:t xml:space="preserve">Summit ESP – </w:t>
+            </w:r>
+            <w:r>
+              <w:rPr>
+                <w:i/>
+              </w:rPr>
+              <w:t>ERP Admin/Business Reporting</w:t>
+            </w:r>
+          </w:p>
+          <w:p>
+            <w:pPr>
+              <w:keepLines/>
+              <w:widowControl w:val="0"/>
+              <w:spacing w:after="0" w:line="240" w:lineRule="auto"/>
+            </w:pPr>
+            <w:r>
+              <w:t xml:space="preserve">March 2017 </w:t>
+            </w:r>
+            <w:r>
+              <w:t>–</w:t>
+            </w:r>
+            <w:r>
+              <w:t xml:space="preserve"> </w:t>
+            </w:r>
+            <w:r>
+              <w:t>May 2019</w:t>
             </w:r>
           </w:p>
           <w:p>
@@ -745,7 +893,7 @@
               <w:ind w:left="337" w:hanging="180"/>
             </w:pPr>
             <w:r>
-              <w:t>Maintained and created servers, networking stacks and ECS</w:t>
+              <w:t>Administered Fishbowl, a custom Java ERP backed by Firebird. Added new users, maintained pricing rules.</w:t>
             </w:r>
           </w:p>
           <w:p>
@@ -760,13 +908,8 @@
               <w:spacing w:after="0" w:line="240" w:lineRule="auto"/>
               <w:ind w:left="337" w:hanging="180"/>
             </w:pPr>
-            <w:proofErr w:type="spellStart"/>
-            <w:r>
-              <w:t>Utilised</w:t>
-            </w:r>
-            <w:proofErr w:type="spellEnd"/>
-            <w:r>
-              <w:t xml:space="preserve"> Travis CI to automate testing/validation</w:t>
+            <w:r>
+              <w:t>Developed Excel-based ODBC reports for users out of MySQL and Firebird and implemented a self-service reporting tool.</w:t>
             </w:r>
           </w:p>
           <w:p>
@@ -782,62 +925,13 @@
               <w:ind w:left="337" w:hanging="180"/>
             </w:pPr>
             <w:r>
-              <w:t xml:space="preserve">Helped other </w:t>
-            </w:r>
-            <w:proofErr w:type="spellStart"/>
-            <w:r>
-              <w:t>devs</w:t>
-            </w:r>
-            <w:proofErr w:type="spellEnd"/>
-            <w:r>
-              <w:t xml:space="preserve"> understand database structure and helped onboard new </w:t>
-            </w:r>
-            <w:proofErr w:type="spellStart"/>
-            <w:r>
-              <w:t>devs</w:t>
-            </w:r>
-            <w:proofErr w:type="spellEnd"/>
-          </w:p>
-          <w:p>
-            <w:pPr>
-              <w:keepLines/>
-              <w:widowControl w:val="0"/>
-              <w:spacing w:after="0" w:line="240" w:lineRule="auto"/>
-            </w:pPr>
-          </w:p>
-          <w:p>
-            <w:pPr>
-              <w:keepLines/>
-              <w:widowControl w:val="0"/>
-              <w:spacing w:after="0" w:line="240" w:lineRule="auto"/>
-            </w:pPr>
-          </w:p>
-          <w:p>
-            <w:pPr>
-              <w:pStyle w:val="Heading2"/>
-              <w:keepNext w:val="0"/>
-              <w:widowControl w:val="0"/>
-              <w:spacing w:line="240" w:lineRule="auto"/>
-            </w:pPr>
-            <w:r>
-              <w:lastRenderedPageBreak/>
-              <w:t xml:space="preserve">Summit ESP – </w:t>
-            </w:r>
-            <w:r>
-              <w:rPr>
-                <w:i/>
-              </w:rPr>
-              <w:t>ERP Admin/Business Reporting</w:t>
-            </w:r>
-          </w:p>
-          <w:p>
-            <w:pPr>
-              <w:keepLines/>
-              <w:widowControl w:val="0"/>
-              <w:spacing w:after="0" w:line="240" w:lineRule="auto"/>
-            </w:pPr>
-            <w:r>
-              <w:t>March 2017 - May 2019</w:t>
+              <w:t xml:space="preserve">Developed VBA automation for pulling SCADA data for wells out of a PostgreSQL </w:t>
+            </w:r>
+            <w:r>
+              <w:t>DB</w:t>
+            </w:r>
+            <w:r>
+              <w:t>.</w:t>
             </w:r>
           </w:p>
           <w:p>
@@ -853,7 +947,13 @@
               <w:ind w:left="337" w:hanging="180"/>
             </w:pPr>
             <w:r>
-              <w:t>Administered Fishbowl, a custom Java ERP backed by Firebird. Added new users, maintained pricing rules.</w:t>
+              <w:t xml:space="preserve">Developed C# programs for </w:t>
+            </w:r>
+            <w:r>
+              <w:t xml:space="preserve">data </w:t>
+            </w:r>
+            <w:r>
+              <w:t>import and export from Fishbowl.</w:t>
             </w:r>
           </w:p>
           <w:p>
@@ -869,7 +969,43 @@
               <w:ind w:left="337" w:hanging="180"/>
             </w:pPr>
             <w:r>
-              <w:t>Developed Excel-based ODBC reports for users out of MySQL and Firebird and implemented a self-service reporting tool.</w:t>
+              <w:t>Developed financial dashboard in Microsoft PowerBI and in QlikView.</w:t>
+            </w:r>
+          </w:p>
+          <w:p>
+            <w:pPr>
+              <w:pStyle w:val="Heading2"/>
+              <w:keepNext w:val="0"/>
+              <w:widowControl w:val="0"/>
+              <w:spacing w:line="240" w:lineRule="auto"/>
+            </w:pPr>
+            <w:r>
+              <w:t xml:space="preserve">Avis Budget Group – </w:t>
+            </w:r>
+            <w:r>
+              <w:rPr>
+                <w:i/>
+              </w:rPr>
+              <w:t>Reporting Developer III</w:t>
+            </w:r>
+          </w:p>
+          <w:p>
+            <w:pPr>
+              <w:keepLines/>
+              <w:widowControl w:val="0"/>
+              <w:spacing w:after="0" w:line="240" w:lineRule="auto"/>
+            </w:pPr>
+            <w:r>
+              <w:t xml:space="preserve">October 2014 </w:t>
+            </w:r>
+            <w:r>
+              <w:t>–</w:t>
+            </w:r>
+            <w:r>
+              <w:t xml:space="preserve"> </w:t>
+            </w:r>
+            <w:r>
+              <w:t>March 2017</w:t>
             </w:r>
           </w:p>
           <w:p>
@@ -885,13 +1021,41 @@
               <w:ind w:left="337" w:hanging="180"/>
             </w:pPr>
             <w:r>
-              <w:t xml:space="preserve">Developed VBA automation for pulling SCADA data for wells out of a PostgreSQL </w:t>
-            </w:r>
-            <w:r>
-              <w:t>DB</w:t>
-            </w:r>
-            <w:r>
-              <w:t>.</w:t>
+              <w:t>Developed e</w:t>
+            </w:r>
+            <w:r>
+              <w:t>-</w:t>
+            </w:r>
+            <w:r>
+              <w:t xml:space="preserve">mail survey invitation scheduling tool in C#, </w:t>
+            </w:r>
+            <w:proofErr w:type="spellStart"/>
+            <w:r>
+              <w:t>utili</w:t>
+            </w:r>
+            <w:r>
+              <w:t>s</w:t>
+            </w:r>
+            <w:r>
+              <w:t>ing</w:t>
+            </w:r>
+            <w:proofErr w:type="spellEnd"/>
+            <w:r>
+              <w:t xml:space="preserve"> </w:t>
+            </w:r>
+            <w:proofErr w:type="spellStart"/>
+            <w:r>
+              <w:t>customi</w:t>
+            </w:r>
+            <w:r>
+              <w:t>s</w:t>
+            </w:r>
+            <w:r>
+              <w:t>able</w:t>
+            </w:r>
+            <w:proofErr w:type="spellEnd"/>
+            <w:r>
+              <w:t xml:space="preserve"> timing w/10% response rate that used JSON config files.</w:t>
             </w:r>
           </w:p>
           <w:p>
@@ -907,13 +1071,24 @@
               <w:ind w:left="337" w:hanging="180"/>
             </w:pPr>
             <w:r>
-              <w:t xml:space="preserve">Developed C# programs for </w:t>
-            </w:r>
-            <w:r>
-              <w:t xml:space="preserve">data </w:t>
-            </w:r>
-            <w:r>
-              <w:t>import and export from Fishbowl.</w:t>
+              <w:t xml:space="preserve">Developed tracking tools </w:t>
+            </w:r>
+            <w:proofErr w:type="spellStart"/>
+            <w:r>
+              <w:t>utili</w:t>
+            </w:r>
+            <w:r>
+              <w:t>s</w:t>
+            </w:r>
+            <w:r>
+              <w:t>ing</w:t>
+            </w:r>
+            <w:proofErr w:type="spellEnd"/>
+            <w:r>
+              <w:t xml:space="preserve"> custom branching logic in C#</w:t>
+            </w:r>
+            <w:r>
+              <w:t>.</w:t>
             </w:r>
           </w:p>
           <w:p>
@@ -929,34 +1104,7 @@
               <w:ind w:left="337" w:hanging="180"/>
             </w:pPr>
             <w:r>
-              <w:t>Developed financial dashboard in Microsoft PowerBI and in QlikView.</w:t>
-            </w:r>
-          </w:p>
-          <w:p>
-            <w:pPr>
-              <w:pStyle w:val="Heading2"/>
-              <w:keepNext w:val="0"/>
-              <w:widowControl w:val="0"/>
-              <w:spacing w:line="240" w:lineRule="auto"/>
-            </w:pPr>
-            <w:r>
-              <w:t xml:space="preserve">Avis Budget Group – </w:t>
-            </w:r>
-            <w:r>
-              <w:rPr>
-                <w:i/>
-              </w:rPr>
-              <w:t>Reporting Developer III</w:t>
-            </w:r>
-          </w:p>
-          <w:p>
-            <w:pPr>
-              <w:keepLines/>
-              <w:widowControl w:val="0"/>
-              <w:spacing w:after="0" w:line="240" w:lineRule="auto"/>
-            </w:pPr>
-            <w:r>
-              <w:t>October 2014 - March 2017</w:t>
+              <w:t xml:space="preserve">Developed cross-framework websites using modern web methodologies. </w:t>
             </w:r>
           </w:p>
           <w:p>
@@ -972,41 +1120,37 @@
               <w:ind w:left="337" w:hanging="180"/>
             </w:pPr>
             <w:r>
-              <w:t>Developed e</w:t>
-            </w:r>
-            <w:r>
-              <w:t>-</w:t>
-            </w:r>
-            <w:r>
-              <w:t xml:space="preserve">mail survey invitation scheduling tool in C#, </w:t>
+              <w:t xml:space="preserve">Helped other </w:t>
             </w:r>
             <w:proofErr w:type="spellStart"/>
             <w:r>
-              <w:t>utili</w:t>
-            </w:r>
-            <w:r>
-              <w:t>s</w:t>
-            </w:r>
-            <w:r>
-              <w:t>ing</w:t>
+              <w:t>devs</w:t>
             </w:r>
             <w:proofErr w:type="spellEnd"/>
             <w:r>
               <w:t xml:space="preserve"> </w:t>
             </w:r>
+            <w:r>
+              <w:t>with</w:t>
+            </w:r>
+            <w:r>
+              <w:t xml:space="preserve"> database structure and more </w:t>
+            </w:r>
             <w:proofErr w:type="spellStart"/>
             <w:r>
-              <w:t>customi</w:t>
-            </w:r>
-            <w:r>
-              <w:t>s</w:t>
-            </w:r>
-            <w:r>
-              <w:t>able</w:t>
+              <w:t>jr</w:t>
             </w:r>
             <w:proofErr w:type="spellEnd"/>
             <w:r>
-              <w:t xml:space="preserve"> timing w/10% response rate that used JSON config files.</w:t>
+              <w:t xml:space="preserve"> </w:t>
+            </w:r>
+            <w:proofErr w:type="spellStart"/>
+            <w:r>
+              <w:t>devs</w:t>
+            </w:r>
+            <w:proofErr w:type="spellEnd"/>
+            <w:r>
+              <w:t xml:space="preserve"> with difficult issues</w:t>
             </w:r>
           </w:p>
           <w:p>
@@ -1022,24 +1166,43 @@
               <w:ind w:left="337" w:hanging="180"/>
             </w:pPr>
             <w:r>
-              <w:t xml:space="preserve">Developed tracking tools </w:t>
-            </w:r>
-            <w:proofErr w:type="spellStart"/>
-            <w:r>
-              <w:t>utili</w:t>
-            </w:r>
-            <w:r>
-              <w:t>s</w:t>
-            </w:r>
-            <w:r>
-              <w:t>ing</w:t>
-            </w:r>
-            <w:proofErr w:type="spellEnd"/>
-            <w:r>
-              <w:t xml:space="preserve"> custom branching logic in C#</w:t>
-            </w:r>
-            <w:r>
-              <w:t>.</w:t>
+              <w:t>Responsible for Server maintenance and performance</w:t>
+            </w:r>
+          </w:p>
+          <w:p>
+            <w:pPr>
+              <w:pStyle w:val="Heading2"/>
+              <w:keepNext w:val="0"/>
+              <w:widowControl w:val="0"/>
+              <w:spacing w:line="240" w:lineRule="auto"/>
+            </w:pPr>
+            <w:r>
+              <w:t xml:space="preserve">Expedia – </w:t>
+            </w:r>
+            <w:r>
+              <w:rPr>
+                <w:i/>
+              </w:rPr>
+              <w:t>Hotel Systems Analyst Lead</w:t>
+            </w:r>
+          </w:p>
+          <w:p>
+            <w:pPr>
+              <w:keepLines/>
+              <w:widowControl w:val="0"/>
+              <w:spacing w:after="0" w:line="240" w:lineRule="auto"/>
+            </w:pPr>
+            <w:r>
+              <w:t xml:space="preserve">July 2010 </w:t>
+            </w:r>
+            <w:r>
+              <w:t>–</w:t>
+            </w:r>
+            <w:r>
+              <w:t xml:space="preserve"> </w:t>
+            </w:r>
+            <w:r>
+              <w:t>October 2014</w:t>
             </w:r>
           </w:p>
           <w:p>
@@ -1055,7 +1218,7 @@
               <w:ind w:left="337" w:hanging="180"/>
             </w:pPr>
             <w:r>
-              <w:t xml:space="preserve">Developed cross-framework websites using modern web methodologies. </w:t>
+              <w:t xml:space="preserve">Resolved issues with hoteliers’ access to internal systems, appearance on partner websites and reservations processing incorrectly. </w:t>
             </w:r>
           </w:p>
           <w:p>
@@ -1071,37 +1234,7 @@
               <w:ind w:left="337" w:hanging="180"/>
             </w:pPr>
             <w:r>
-              <w:t xml:space="preserve">Helped other </w:t>
-            </w:r>
-            <w:proofErr w:type="spellStart"/>
-            <w:r>
-              <w:t>devs</w:t>
-            </w:r>
-            <w:proofErr w:type="spellEnd"/>
-            <w:r>
-              <w:t xml:space="preserve"> </w:t>
-            </w:r>
-            <w:r>
-              <w:t>with</w:t>
-            </w:r>
-            <w:r>
-              <w:t xml:space="preserve"> database structure and more </w:t>
-            </w:r>
-            <w:proofErr w:type="spellStart"/>
-            <w:r>
-              <w:t>jr</w:t>
-            </w:r>
-            <w:proofErr w:type="spellEnd"/>
-            <w:r>
-              <w:t xml:space="preserve"> </w:t>
-            </w:r>
-            <w:proofErr w:type="spellStart"/>
-            <w:r>
-              <w:t>devs</w:t>
-            </w:r>
-            <w:proofErr w:type="spellEnd"/>
-            <w:r>
-              <w:t xml:space="preserve"> with difficult issues</w:t>
+              <w:t xml:space="preserve">Created and modified T-SQL queries to complete the duties at hand. </w:t>
             </w:r>
           </w:p>
           <w:p>
@@ -1117,34 +1250,13 @@
               <w:ind w:left="337" w:hanging="180"/>
             </w:pPr>
             <w:r>
-              <w:t>Responsible for Server maintenance and performance</w:t>
-            </w:r>
-          </w:p>
-          <w:p>
-            <w:pPr>
-              <w:pStyle w:val="Heading2"/>
-              <w:keepNext w:val="0"/>
-              <w:widowControl w:val="0"/>
-              <w:spacing w:line="240" w:lineRule="auto"/>
-            </w:pPr>
-            <w:r>
-              <w:t xml:space="preserve">Expedia – </w:t>
-            </w:r>
-            <w:r>
-              <w:rPr>
-                <w:i/>
-              </w:rPr>
-              <w:t>Hotel Systems Analyst Lead</w:t>
-            </w:r>
-          </w:p>
-          <w:p>
-            <w:pPr>
-              <w:keepLines/>
-              <w:widowControl w:val="0"/>
-              <w:spacing w:after="0" w:line="240" w:lineRule="auto"/>
-            </w:pPr>
-            <w:r>
-              <w:t>July 2010 - October 2014</w:t>
+              <w:t xml:space="preserve">Mentored candidates in leading and mentoring </w:t>
+            </w:r>
+            <w:r>
+              <w:t xml:space="preserve">with a </w:t>
+            </w:r>
+            <w:r>
+              <w:t>conversion rate of 5 out of 6</w:t>
             </w:r>
           </w:p>
           <w:p>
@@ -1160,7 +1272,7 @@
               <w:ind w:left="337" w:hanging="180"/>
             </w:pPr>
             <w:r>
-              <w:t xml:space="preserve">Resolved issues with hoteliers’ access to internal systems, appearance on partner websites and reservations processing incorrectly. </w:t>
+              <w:t>Developed an automation system for resolution of failed e-mail/ notifications, saving 40% - 60% in time and about $35,000 yearly.</w:t>
             </w:r>
           </w:p>
           <w:p>
@@ -1176,60 +1288,6 @@
               <w:ind w:left="337" w:hanging="180"/>
             </w:pPr>
             <w:r>
-              <w:t xml:space="preserve">Created and modified T-SQL queries to complete the duties at hand. </w:t>
-            </w:r>
-          </w:p>
-          <w:p>
-            <w:pPr>
-              <w:pStyle w:val="ListParagraph"/>
-              <w:keepLines/>
-              <w:widowControl w:val="0"/>
-              <w:numPr>
-                <w:ilvl w:val="0"/>
-                <w:numId w:val="2"/>
-              </w:numPr>
-              <w:spacing w:after="0" w:line="240" w:lineRule="auto"/>
-              <w:ind w:left="337" w:hanging="180"/>
-            </w:pPr>
-            <w:r>
-              <w:t xml:space="preserve">Mentored candidates in leading and mentoring </w:t>
-            </w:r>
-            <w:r>
-              <w:t xml:space="preserve">with a </w:t>
-            </w:r>
-            <w:r>
-              <w:t>conversion rate of 5 out of 6</w:t>
-            </w:r>
-          </w:p>
-          <w:p>
-            <w:pPr>
-              <w:pStyle w:val="ListParagraph"/>
-              <w:keepLines/>
-              <w:widowControl w:val="0"/>
-              <w:numPr>
-                <w:ilvl w:val="0"/>
-                <w:numId w:val="2"/>
-              </w:numPr>
-              <w:spacing w:after="0" w:line="240" w:lineRule="auto"/>
-              <w:ind w:left="337" w:hanging="180"/>
-            </w:pPr>
-            <w:r>
-              <w:t>Developed an automation system for resolution of failed e-mail/ notifications, saving 40% - 60% in time and about $35,000 yearly.</w:t>
-            </w:r>
-          </w:p>
-          <w:p>
-            <w:pPr>
-              <w:pStyle w:val="ListParagraph"/>
-              <w:keepLines/>
-              <w:widowControl w:val="0"/>
-              <w:numPr>
-                <w:ilvl w:val="0"/>
-                <w:numId w:val="2"/>
-              </w:numPr>
-              <w:spacing w:after="0" w:line="240" w:lineRule="auto"/>
-              <w:ind w:left="337" w:hanging="180"/>
-            </w:pPr>
-            <w:r>
               <w:t>Developed and implemented a</w:t>
             </w:r>
             <w:r>
@@ -1325,15 +1383,7 @@
               <w:spacing w:after="80" w:line="240" w:lineRule="auto"/>
             </w:pPr>
             <w:r>
-              <w:t xml:space="preserve">Issued 26 Feb </w:t>
-            </w:r>
-            <w:proofErr w:type="gramStart"/>
-            <w:r>
-              <w:t>2020  -</w:t>
-            </w:r>
-            <w:proofErr w:type="gramEnd"/>
-            <w:r>
-              <w:t xml:space="preserve"> Expires 26 Feb 2023</w:t>
+              <w:t>Issued 26 Feb 2020  - Expires 26 Feb 2023</w:t>
             </w:r>
           </w:p>
           <w:p>
@@ -1625,21 +1675,7 @@
               <w:rPr>
                 <w:rFonts w:asciiTheme="minorHAnsi" w:hAnsiTheme="minorHAnsi" w:cstheme="minorHAnsi"/>
               </w:rPr>
-              <w:t xml:space="preserve">I worked on development solutions for non-profit organizations </w:t>
-            </w:r>
-            <w:proofErr w:type="gramStart"/>
-            <w:r>
-              <w:rPr>
-                <w:rFonts w:asciiTheme="minorHAnsi" w:hAnsiTheme="minorHAnsi" w:cstheme="minorHAnsi"/>
-              </w:rPr>
-              <w:t>in the course of</w:t>
-            </w:r>
-            <w:proofErr w:type="gramEnd"/>
-            <w:r>
-              <w:rPr>
-                <w:rFonts w:asciiTheme="minorHAnsi" w:hAnsiTheme="minorHAnsi" w:cstheme="minorHAnsi"/>
-              </w:rPr>
-              <w:t xml:space="preserve"> completing online certifications</w:t>
+              <w:t>I worked on development solutions for non-profit organizations in the course of completing online certifications</w:t>
             </w:r>
             <w:r>
               <w:rPr>
@@ -1966,7 +2002,6 @@
               <w:t xml:space="preserve"> ASP.NET MVC, </w:t>
             </w:r>
             <w:proofErr w:type="spellStart"/>
-            <w:proofErr w:type="gramStart"/>
             <w:r>
               <w:t>Blazor</w:t>
             </w:r>
@@ -1985,7 +2020,6 @@
               <w:t>r</w:t>
             </w:r>
             <w:proofErr w:type="spellEnd"/>
-            <w:proofErr w:type="gramEnd"/>
             <w:r>
               <w:t xml:space="preserve"> </w:t>
             </w:r>
@@ -3754,6 +3788,7 @@
   <w:style w:type="character" w:default="1" w:styleId="DefaultParagraphFont">
     <w:name w:val="Default Paragraph Font"/>
     <w:uiPriority w:val="1"/>
+    <w:semiHidden/>
     <w:unhideWhenUsed/>
   </w:style>
   <w:style w:type="table" w:default="1" w:styleId="TableNormal">

</xml_diff>

<commit_message>
Update w/ EF Core/AWS
</commit_message>
<xml_diff>
--- a/Keith-Lewis-resume.compact.docx
+++ b/Keith-Lewis-resume.compact.docx
@@ -8,13 +8,13 @@
         <w:tblLook w:val="04A0" w:firstRow="1" w:lastRow="0" w:firstColumn="1" w:lastColumn="0" w:noHBand="0" w:noVBand="1"/>
       </w:tblPr>
       <w:tblGrid>
-        <w:gridCol w:w="8191"/>
-        <w:gridCol w:w="3329"/>
+        <w:gridCol w:w="8218"/>
+        <w:gridCol w:w="3302"/>
       </w:tblGrid>
       <w:tr>
         <w:tc>
           <w:tcPr>
-            <w:tcW w:w="3555" w:type="pct"/>
+            <w:tcW w:w="3567" w:type="pct"/>
             <w:shd w:val="clear" w:color="auto" w:fill="auto"/>
           </w:tcPr>
           <w:p>
@@ -43,7 +43,7 @@
               <w:spacing w:after="0" w:line="240" w:lineRule="auto"/>
             </w:pPr>
             <w:r>
-              <w:t>A self-taught Software Engineer with a varied experience whose programming languages include JavaScript, C#, Python, VBA, SQL (PL/SQL, T-SQL, Jet-SQL).  Experience with technologies such as ASP.NET, REST, JSON, SOAP, XML, AJAX, CSS, HTML, Server 2003/2012, SQL Server 2005/2008 R2/2012. IIS 6/8, Oracle SQL, Access, Salesforce and unique experience with platforms such as Splunk.</w:t>
+              <w:t>A self-taught Software Engineer with a varied experience whose programming languages include JavaScript, C#, Python, VBA, SQL (PL/SQL, T-SQL, Jet-SQL).  Experience with technologies such as Razor, Blazor, .NET Core, .NET, ASP.NET Core, ASP.NET, .NET Framework, REST, JSON, SOAP, Azure/AWS, CSS, HTML, Server 2003/2012, SQL Server 2005/2008 R2/2012. IIS 6/8, Oracle SQL, Access, Salesforce and unique experience with platforms such as Splunk.</w:t>
             </w:r>
           </w:p>
           <w:p>
@@ -233,16 +233,27 @@
               <w:spacing w:after="0" w:line="240" w:lineRule="auto"/>
               <w:ind w:left="337" w:hanging="180"/>
             </w:pPr>
-            <w:proofErr w:type="spellStart"/>
-            <w:r>
-              <w:t>CareerTrek</w:t>
-            </w:r>
-            <w:proofErr w:type="spellEnd"/>
-            <w:r>
-              <w:t xml:space="preserve"> - </w:t>
+            <w:r>
+              <w:t xml:space="preserve">CareerTrek - </w:t>
             </w:r>
             <w:r>
               <w:t>Developing .NET Core app to assist job hunters with tracking applications, giving recruiters an easy view, and rating recruiters</w:t>
+            </w:r>
+          </w:p>
+          <w:p>
+            <w:pPr>
+              <w:pStyle w:val="ListParagraph"/>
+              <w:keepLines/>
+              <w:widowControl w:val="0"/>
+              <w:numPr>
+                <w:ilvl w:val="0"/>
+                <w:numId w:val="2"/>
+              </w:numPr>
+              <w:spacing w:after="0" w:line="240" w:lineRule="auto"/>
+              <w:ind w:left="337" w:hanging="180"/>
+            </w:pPr>
+            <w:r>
+              <w:t>Building deployment strategies on AWS</w:t>
             </w:r>
           </w:p>
           <w:p>
@@ -333,15 +344,7 @@
               <w:ind w:left="337" w:hanging="180"/>
             </w:pPr>
             <w:r>
-              <w:t xml:space="preserve">Assist with developing </w:t>
-            </w:r>
-            <w:proofErr w:type="spellStart"/>
-            <w:r>
-              <w:t>Blazor</w:t>
-            </w:r>
-            <w:proofErr w:type="spellEnd"/>
-            <w:r>
-              <w:t xml:space="preserve"> Applications</w:t>
+              <w:t>Assist with developing Blazor Applications</w:t>
             </w:r>
           </w:p>
           <w:p>
@@ -433,13 +436,8 @@
               <w:ind w:left="337" w:hanging="180"/>
             </w:pPr>
             <w:r>
-              <w:t xml:space="preserve">Developed app from base in </w:t>
-            </w:r>
-            <w:proofErr w:type="spellStart"/>
-            <w:r>
-              <w:t>Blazor</w:t>
-            </w:r>
-            <w:proofErr w:type="spellEnd"/>
+              <w:t>Developed app from base in Blazor</w:t>
+            </w:r>
           </w:p>
           <w:p>
             <w:pPr>
@@ -492,15 +490,7 @@
               <w:ind w:left="337" w:hanging="180"/>
             </w:pPr>
             <w:r>
-              <w:t xml:space="preserve">Coached junior </w:t>
-            </w:r>
-            <w:proofErr w:type="spellStart"/>
-            <w:r>
-              <w:t>devs</w:t>
-            </w:r>
-            <w:proofErr w:type="spellEnd"/>
-            <w:r>
-              <w:t xml:space="preserve"> in proper software practices</w:t>
+              <w:t>Managed ORM interactions with Dapper and EF/EF Core</w:t>
             </w:r>
           </w:p>
           <w:p>
@@ -516,71 +506,7 @@
               <w:ind w:left="337" w:hanging="180"/>
             </w:pPr>
             <w:r>
-              <w:t xml:space="preserve">Assisted Jr </w:t>
-            </w:r>
-            <w:proofErr w:type="spellStart"/>
-            <w:r>
-              <w:t>d</w:t>
-            </w:r>
-            <w:r>
-              <w:t>evs</w:t>
-            </w:r>
-            <w:proofErr w:type="spellEnd"/>
-            <w:r>
-              <w:t xml:space="preserve"> with problematic issues</w:t>
-            </w:r>
-          </w:p>
-          <w:p>
-            <w:pPr>
-              <w:pStyle w:val="Heading2"/>
-              <w:keepNext w:val="0"/>
-              <w:widowControl w:val="0"/>
-              <w:spacing w:line="240" w:lineRule="auto"/>
-            </w:pPr>
-            <w:proofErr w:type="spellStart"/>
-            <w:r>
-              <w:t>TEAMClinics</w:t>
-            </w:r>
-            <w:proofErr w:type="spellEnd"/>
-            <w:r>
-              <w:t xml:space="preserve"> – </w:t>
-            </w:r>
-            <w:r>
-              <w:rPr>
-                <w:i/>
-              </w:rPr>
-              <w:t>Sr .NET Developer</w:t>
-            </w:r>
-            <w:r>
-              <w:rPr>
-                <w:i/>
-              </w:rPr>
-              <w:t xml:space="preserve"> (Contract)</w:t>
-            </w:r>
-          </w:p>
-          <w:p>
-            <w:pPr>
-              <w:keepLines/>
-              <w:widowControl w:val="0"/>
-              <w:spacing w:after="0" w:line="240" w:lineRule="auto"/>
-            </w:pPr>
-            <w:r>
-              <w:t>March 20</w:t>
-            </w:r>
-            <w:r>
-              <w:t>21</w:t>
-            </w:r>
-            <w:r>
-              <w:t xml:space="preserve"> </w:t>
-            </w:r>
-            <w:r>
-              <w:t>–</w:t>
-            </w:r>
-            <w:r>
-              <w:t xml:space="preserve"> </w:t>
-            </w:r>
-            <w:r>
-              <w:t>Nov 2021</w:t>
+              <w:t>Coached junior devs in proper software practices</w:t>
             </w:r>
           </w:p>
           <w:p>
@@ -596,7 +522,64 @@
               <w:ind w:left="337" w:hanging="180"/>
             </w:pPr>
             <w:r>
-              <w:t>Rebuilding existing PHP site in ASP.NET</w:t>
+              <w:t xml:space="preserve">Assisted Jr </w:t>
+            </w:r>
+            <w:r>
+              <w:t>d</w:t>
+            </w:r>
+            <w:r>
+              <w:t>evs with problematic issues</w:t>
+            </w:r>
+          </w:p>
+          <w:p>
+            <w:pPr>
+              <w:pStyle w:val="Heading2"/>
+              <w:keepNext w:val="0"/>
+              <w:widowControl w:val="0"/>
+              <w:spacing w:line="240" w:lineRule="auto"/>
+            </w:pPr>
+            <w:r>
+              <w:t>TEAMClinics</w:t>
+            </w:r>
+            <w:r>
+              <w:t xml:space="preserve"> – </w:t>
+            </w:r>
+            <w:r>
+              <w:rPr>
+                <w:i/>
+              </w:rPr>
+              <w:t>Sr .NET Developer</w:t>
+            </w:r>
+            <w:r>
+              <w:rPr>
+                <w:i/>
+              </w:rPr>
+              <w:t xml:space="preserve"> (Contract)</w:t>
+            </w:r>
+          </w:p>
+          <w:p>
+            <w:pPr>
+              <w:keepLines/>
+              <w:widowControl w:val="0"/>
+              <w:spacing w:after="0" w:line="240" w:lineRule="auto"/>
+            </w:pPr>
+            <w:r>
+              <w:t>March 20</w:t>
+            </w:r>
+            <w:r>
+              <w:t>21</w:t>
+            </w:r>
+            <w:r>
+              <w:t xml:space="preserve"> </w:t>
+            </w:r>
+            <w:r>
+              <w:t>–</w:t>
+            </w:r>
+            <w:r>
+              <w:t xml:space="preserve"> </w:t>
+            </w:r>
+            <w:r>
+              <w:t>Nov 2021</w:t>
             </w:r>
           </w:p>
           <w:p>
@@ -612,25 +595,7 @@
               <w:ind w:left="337" w:hanging="180"/>
             </w:pPr>
             <w:r>
-              <w:t>Buil</w:t>
-            </w:r>
-            <w:r>
-              <w:t>ding</w:t>
-            </w:r>
-            <w:r>
-              <w:t xml:space="preserve"> new and convert</w:t>
-            </w:r>
-            <w:r>
-              <w:t>ing</w:t>
-            </w:r>
-            <w:r>
-              <w:t xml:space="preserve"> existing functionalit</w:t>
-            </w:r>
-            <w:r>
-              <w:t>i</w:t>
-            </w:r>
-            <w:r>
-              <w:t>es to new site</w:t>
+              <w:t>Rebuilding existing PHP site in ASP.NET</w:t>
             </w:r>
           </w:p>
           <w:p>
@@ -646,13 +611,25 @@
               <w:ind w:left="337" w:hanging="180"/>
             </w:pPr>
             <w:r>
-              <w:t>Work</w:t>
+              <w:t>Buil</w:t>
+            </w:r>
+            <w:r>
+              <w:t>ding</w:t>
+            </w:r>
+            <w:r>
+              <w:t xml:space="preserve"> new and convert</w:t>
             </w:r>
             <w:r>
               <w:t>ing</w:t>
             </w:r>
             <w:r>
-              <w:t xml:space="preserve"> remotely with little supervision </w:t>
+              <w:t xml:space="preserve"> existing functionalit</w:t>
+            </w:r>
+            <w:r>
+              <w:t>i</w:t>
+            </w:r>
+            <w:r>
+              <w:t>es to new site</w:t>
             </w:r>
           </w:p>
           <w:p>
@@ -668,49 +645,13 @@
               <w:ind w:left="337" w:hanging="180"/>
             </w:pPr>
             <w:r>
-              <w:t>Assist</w:t>
+              <w:t>Work</w:t>
             </w:r>
             <w:r>
               <w:t>ing</w:t>
             </w:r>
             <w:r>
-              <w:t xml:space="preserve"> with release workflow of project to maintain smooth </w:t>
-            </w:r>
-            <w:proofErr w:type="spellStart"/>
-            <w:r>
-              <w:t>transition</w:t>
-            </w:r>
-            <w:r>
-              <w:t>Summit</w:t>
-            </w:r>
-            <w:proofErr w:type="spellEnd"/>
-            <w:r>
-              <w:t xml:space="preserve"> ESP – </w:t>
-            </w:r>
-            <w:r>
-              <w:rPr>
-                <w:i/>
-              </w:rPr>
-              <w:t>Developer III</w:t>
-            </w:r>
-          </w:p>
-          <w:p>
-            <w:pPr>
-              <w:keepLines/>
-              <w:widowControl w:val="0"/>
-              <w:spacing w:after="0" w:line="240" w:lineRule="auto"/>
-            </w:pPr>
-            <w:r>
-              <w:t xml:space="preserve">May 2019 </w:t>
-            </w:r>
-            <w:r>
-              <w:t>–</w:t>
-            </w:r>
-            <w:r>
-              <w:t xml:space="preserve"> </w:t>
-            </w:r>
-            <w:r>
-              <w:t>March 2021</w:t>
+              <w:t xml:space="preserve"> remotely with little supervision </w:t>
             </w:r>
           </w:p>
           <w:p>
@@ -726,25 +667,46 @@
               <w:ind w:left="337" w:hanging="180"/>
             </w:pPr>
             <w:r>
-              <w:t>Refactor</w:t>
-            </w:r>
-            <w:r>
-              <w:t>ed</w:t>
-            </w:r>
-            <w:r>
-              <w:t xml:space="preserve"> Django/Angular app into Flask/Vue, Developed </w:t>
-            </w:r>
-            <w:r>
-              <w:t>in tandem</w:t>
-            </w:r>
-            <w:r>
-              <w:t xml:space="preserve"> w</w:t>
-            </w:r>
-            <w:r>
-              <w:t>/</w:t>
-            </w:r>
-            <w:r>
-              <w:t xml:space="preserve"> existing app</w:t>
+              <w:t>Assist</w:t>
+            </w:r>
+            <w:r>
+              <w:t>ing</w:t>
+            </w:r>
+            <w:r>
+              <w:t xml:space="preserve"> with release workflow of project to maintain smooth transition</w:t>
+            </w:r>
+          </w:p>
+          <w:p>
+            <w:pPr>
+              <w:pStyle w:val="Heading2"/>
+              <w:keepNext w:val="0"/>
+              <w:widowControl w:val="0"/>
+              <w:spacing w:line="240" w:lineRule="auto"/>
+            </w:pPr>
+            <w:r>
+              <w:t xml:space="preserve">Summit ESP – </w:t>
+            </w:r>
+            <w:r>
+              <w:t>Developer III</w:t>
+            </w:r>
+          </w:p>
+          <w:p>
+            <w:pPr>
+              <w:keepLines/>
+              <w:widowControl w:val="0"/>
+              <w:spacing w:after="0" w:line="240" w:lineRule="auto"/>
+            </w:pPr>
+            <w:r>
+              <w:t xml:space="preserve">May 2019 </w:t>
+            </w:r>
+            <w:r>
+              <w:t>–</w:t>
+            </w:r>
+            <w:r>
+              <w:t xml:space="preserve"> </w:t>
+            </w:r>
+            <w:r>
+              <w:t>March 2021</w:t>
             </w:r>
           </w:p>
           <w:p>
@@ -760,7 +722,25 @@
               <w:ind w:left="337" w:hanging="180"/>
             </w:pPr>
             <w:r>
-              <w:t>Maintained and extended existing Django applications and developed Python scripts to meet business demands</w:t>
+              <w:t>Refactor</w:t>
+            </w:r>
+            <w:r>
+              <w:t>ed</w:t>
+            </w:r>
+            <w:r>
+              <w:t xml:space="preserve"> Django/Angular app into Flask/Vue, Developed </w:t>
+            </w:r>
+            <w:r>
+              <w:t>in tandem</w:t>
+            </w:r>
+            <w:r>
+              <w:t xml:space="preserve"> w</w:t>
+            </w:r>
+            <w:r>
+              <w:t>/</w:t>
+            </w:r>
+            <w:r>
+              <w:t xml:space="preserve"> existing app</w:t>
             </w:r>
           </w:p>
           <w:p>
@@ -776,7 +756,7 @@
               <w:ind w:left="337" w:hanging="180"/>
             </w:pPr>
             <w:r>
-              <w:t>Maintained and created servers, networking stacks and ECS</w:t>
+              <w:t>Maintained Django applications and developed Python scripts to meet demands</w:t>
             </w:r>
           </w:p>
           <w:p>
@@ -791,13 +771,11 @@
               <w:spacing w:after="0" w:line="240" w:lineRule="auto"/>
               <w:ind w:left="337" w:hanging="180"/>
             </w:pPr>
-            <w:proofErr w:type="spellStart"/>
-            <w:r>
-              <w:t>Utilised</w:t>
-            </w:r>
-            <w:proofErr w:type="spellEnd"/>
-            <w:r>
-              <w:t xml:space="preserve"> Travis CI to automate testing/validation</w:t>
+            <w:r>
+              <w:t>Maintained and created servers, networking stacks and ECS</w:t>
+            </w:r>
+            <w:r>
+              <w:t xml:space="preserve"> in AWS</w:t>
             </w:r>
           </w:p>
           <w:p>
@@ -813,71 +791,7 @@
               <w:ind w:left="337" w:hanging="180"/>
             </w:pPr>
             <w:r>
-              <w:t xml:space="preserve">Helped other </w:t>
-            </w:r>
-            <w:proofErr w:type="spellStart"/>
-            <w:r>
-              <w:t>devs</w:t>
-            </w:r>
-            <w:proofErr w:type="spellEnd"/>
-            <w:r>
-              <w:t xml:space="preserve"> understand database structure and helped onboard new </w:t>
-            </w:r>
-            <w:proofErr w:type="spellStart"/>
-            <w:r>
-              <w:t>devs</w:t>
-            </w:r>
-            <w:proofErr w:type="spellEnd"/>
-          </w:p>
-          <w:p>
-            <w:pPr>
-              <w:keepLines/>
-              <w:widowControl w:val="0"/>
-              <w:spacing w:after="0" w:line="240" w:lineRule="auto"/>
-            </w:pPr>
-          </w:p>
-          <w:p>
-            <w:pPr>
-              <w:keepLines/>
-              <w:widowControl w:val="0"/>
-              <w:spacing w:after="0" w:line="240" w:lineRule="auto"/>
-            </w:pPr>
-          </w:p>
-          <w:p>
-            <w:pPr>
-              <w:pStyle w:val="Heading2"/>
-              <w:keepNext w:val="0"/>
-              <w:widowControl w:val="0"/>
-              <w:spacing w:line="240" w:lineRule="auto"/>
-            </w:pPr>
-            <w:r>
-              <w:lastRenderedPageBreak/>
-              <w:t xml:space="preserve">Summit ESP – </w:t>
-            </w:r>
-            <w:r>
-              <w:rPr>
-                <w:i/>
-              </w:rPr>
-              <w:t>ERP Admin/Business Reporting</w:t>
-            </w:r>
-          </w:p>
-          <w:p>
-            <w:pPr>
-              <w:keepLines/>
-              <w:widowControl w:val="0"/>
-              <w:spacing w:after="0" w:line="240" w:lineRule="auto"/>
-            </w:pPr>
-            <w:r>
-              <w:t xml:space="preserve">March 2017 </w:t>
-            </w:r>
-            <w:r>
-              <w:t>–</w:t>
-            </w:r>
-            <w:r>
-              <w:t xml:space="preserve"> </w:t>
-            </w:r>
-            <w:r>
-              <w:t>May 2019</w:t>
+              <w:t>Utilised Travis CI to automate testing/validation</w:t>
             </w:r>
           </w:p>
           <w:p>
@@ -893,7 +807,7 @@
               <w:ind w:left="337" w:hanging="180"/>
             </w:pPr>
             <w:r>
-              <w:t>Administered Fishbowl, a custom Java ERP backed by Firebird. Added new users, maintained pricing rules.</w:t>
+              <w:t>Helped other devs understand database structure and helped onboard new devs</w:t>
             </w:r>
           </w:p>
           <w:p>
@@ -909,7 +823,44 @@
               <w:ind w:left="337" w:hanging="180"/>
             </w:pPr>
             <w:r>
-              <w:t>Developed Excel-based ODBC reports for users out of MySQL and Firebird and implemented a self-service reporting tool.</w:t>
+              <w:t>Managed Git workflow of several projects</w:t>
+            </w:r>
+          </w:p>
+          <w:p>
+            <w:pPr>
+              <w:pStyle w:val="Heading2"/>
+              <w:keepNext w:val="0"/>
+              <w:widowControl w:val="0"/>
+              <w:spacing w:line="240" w:lineRule="auto"/>
+            </w:pPr>
+            <w:r>
+              <w:lastRenderedPageBreak/>
+              <w:t xml:space="preserve">Summit ESP – </w:t>
+            </w:r>
+            <w:r>
+              <w:rPr>
+                <w:i/>
+              </w:rPr>
+              <w:t>ERP Admin/Business Reporting</w:t>
+            </w:r>
+          </w:p>
+          <w:p>
+            <w:pPr>
+              <w:keepLines/>
+              <w:widowControl w:val="0"/>
+              <w:spacing w:after="0" w:line="240" w:lineRule="auto"/>
+            </w:pPr>
+            <w:r>
+              <w:t xml:space="preserve">March 2017 </w:t>
+            </w:r>
+            <w:r>
+              <w:t>–</w:t>
+            </w:r>
+            <w:r>
+              <w:t xml:space="preserve"> </w:t>
+            </w:r>
+            <w:r>
+              <w:t>May 2019</w:t>
             </w:r>
           </w:p>
           <w:p>
@@ -925,13 +876,7 @@
               <w:ind w:left="337" w:hanging="180"/>
             </w:pPr>
             <w:r>
-              <w:t xml:space="preserve">Developed VBA automation for pulling SCADA data for wells out of a PostgreSQL </w:t>
-            </w:r>
-            <w:r>
-              <w:t>DB</w:t>
-            </w:r>
-            <w:r>
-              <w:t>.</w:t>
+              <w:t>Administered Fishbowl, a custom Java ERP backed by Firebird. Added new users, maintained pricing rules.</w:t>
             </w:r>
           </w:p>
           <w:p>
@@ -947,13 +892,7 @@
               <w:ind w:left="337" w:hanging="180"/>
             </w:pPr>
             <w:r>
-              <w:t xml:space="preserve">Developed C# programs for </w:t>
-            </w:r>
-            <w:r>
-              <w:t xml:space="preserve">data </w:t>
-            </w:r>
-            <w:r>
-              <w:t>import and export from Fishbowl.</w:t>
+              <w:t>Developed Excel-based ODBC reports for users out of MySQL and Firebird and implemented a self-service reporting tool.</w:t>
             </w:r>
           </w:p>
           <w:p>
@@ -969,43 +908,13 @@
               <w:ind w:left="337" w:hanging="180"/>
             </w:pPr>
             <w:r>
-              <w:t>Developed financial dashboard in Microsoft PowerBI and in QlikView.</w:t>
-            </w:r>
-          </w:p>
-          <w:p>
-            <w:pPr>
-              <w:pStyle w:val="Heading2"/>
-              <w:keepNext w:val="0"/>
-              <w:widowControl w:val="0"/>
-              <w:spacing w:line="240" w:lineRule="auto"/>
-            </w:pPr>
-            <w:r>
-              <w:t xml:space="preserve">Avis Budget Group – </w:t>
-            </w:r>
-            <w:r>
-              <w:rPr>
-                <w:i/>
-              </w:rPr>
-              <w:t>Reporting Developer III</w:t>
-            </w:r>
-          </w:p>
-          <w:p>
-            <w:pPr>
-              <w:keepLines/>
-              <w:widowControl w:val="0"/>
-              <w:spacing w:after="0" w:line="240" w:lineRule="auto"/>
-            </w:pPr>
-            <w:r>
-              <w:t xml:space="preserve">October 2014 </w:t>
-            </w:r>
-            <w:r>
-              <w:t>–</w:t>
-            </w:r>
-            <w:r>
-              <w:t xml:space="preserve"> </w:t>
-            </w:r>
-            <w:r>
-              <w:t>March 2017</w:t>
+              <w:t xml:space="preserve">Developed VBA automation for pulling SCADA data for wells out of a PostgreSQL </w:t>
+            </w:r>
+            <w:r>
+              <w:t>DB</w:t>
+            </w:r>
+            <w:r>
+              <w:t>.</w:t>
             </w:r>
           </w:p>
           <w:p>
@@ -1021,41 +930,13 @@
               <w:ind w:left="337" w:hanging="180"/>
             </w:pPr>
             <w:r>
-              <w:t>Developed e</w:t>
-            </w:r>
-            <w:r>
-              <w:t>-</w:t>
-            </w:r>
-            <w:r>
-              <w:t xml:space="preserve">mail survey invitation scheduling tool in C#, </w:t>
-            </w:r>
-            <w:proofErr w:type="spellStart"/>
-            <w:r>
-              <w:t>utili</w:t>
-            </w:r>
-            <w:r>
-              <w:t>s</w:t>
-            </w:r>
-            <w:r>
-              <w:t>ing</w:t>
-            </w:r>
-            <w:proofErr w:type="spellEnd"/>
-            <w:r>
-              <w:t xml:space="preserve"> </w:t>
-            </w:r>
-            <w:proofErr w:type="spellStart"/>
-            <w:r>
-              <w:t>customi</w:t>
-            </w:r>
-            <w:r>
-              <w:t>s</w:t>
-            </w:r>
-            <w:r>
-              <w:t>able</w:t>
-            </w:r>
-            <w:proofErr w:type="spellEnd"/>
-            <w:r>
-              <w:t xml:space="preserve"> timing w/10% response rate that used JSON config files.</w:t>
+              <w:t xml:space="preserve">Developed C# programs for </w:t>
+            </w:r>
+            <w:r>
+              <w:t xml:space="preserve">data </w:t>
+            </w:r>
+            <w:r>
+              <w:t>import and export from Fishbowl.</w:t>
             </w:r>
           </w:p>
           <w:p>
@@ -1071,24 +952,43 @@
               <w:ind w:left="337" w:hanging="180"/>
             </w:pPr>
             <w:r>
-              <w:t xml:space="preserve">Developed tracking tools </w:t>
-            </w:r>
-            <w:proofErr w:type="spellStart"/>
-            <w:r>
-              <w:t>utili</w:t>
-            </w:r>
-            <w:r>
-              <w:t>s</w:t>
-            </w:r>
-            <w:r>
-              <w:t>ing</w:t>
-            </w:r>
-            <w:proofErr w:type="spellEnd"/>
-            <w:r>
-              <w:t xml:space="preserve"> custom branching logic in C#</w:t>
-            </w:r>
-            <w:r>
-              <w:t>.</w:t>
+              <w:t>Developed financial dashboard in Microsoft PowerBI and in QlikView.</w:t>
+            </w:r>
+          </w:p>
+          <w:p>
+            <w:pPr>
+              <w:pStyle w:val="Heading2"/>
+              <w:keepNext w:val="0"/>
+              <w:widowControl w:val="0"/>
+              <w:spacing w:line="240" w:lineRule="auto"/>
+            </w:pPr>
+            <w:r>
+              <w:t xml:space="preserve">Avis Budget Group – </w:t>
+            </w:r>
+            <w:r>
+              <w:rPr>
+                <w:i/>
+              </w:rPr>
+              <w:t>Reporting Developer III</w:t>
+            </w:r>
+          </w:p>
+          <w:p>
+            <w:pPr>
+              <w:keepLines/>
+              <w:widowControl w:val="0"/>
+              <w:spacing w:after="0" w:line="240" w:lineRule="auto"/>
+            </w:pPr>
+            <w:r>
+              <w:t xml:space="preserve">October 2014 </w:t>
+            </w:r>
+            <w:r>
+              <w:t>–</w:t>
+            </w:r>
+            <w:r>
+              <w:t xml:space="preserve"> </w:t>
+            </w:r>
+            <w:r>
+              <w:t>March 2017</w:t>
             </w:r>
           </w:p>
           <w:p>
@@ -1104,7 +1004,25 @@
               <w:ind w:left="337" w:hanging="180"/>
             </w:pPr>
             <w:r>
-              <w:t xml:space="preserve">Developed cross-framework websites using modern web methodologies. </w:t>
+              <w:t>Developed e</w:t>
+            </w:r>
+            <w:r>
+              <w:t>-</w:t>
+            </w:r>
+            <w:r>
+              <w:t>mail survey invitation scheduling tool in C#, utili</w:t>
+            </w:r>
+            <w:r>
+              <w:t>s</w:t>
+            </w:r>
+            <w:r>
+              <w:t>ing customi</w:t>
+            </w:r>
+            <w:r>
+              <w:t>s</w:t>
+            </w:r>
+            <w:r>
+              <w:t>able timing w/10% response rate that used JSON config files.</w:t>
             </w:r>
           </w:p>
           <w:p>
@@ -1120,37 +1038,16 @@
               <w:ind w:left="337" w:hanging="180"/>
             </w:pPr>
             <w:r>
-              <w:t xml:space="preserve">Helped other </w:t>
-            </w:r>
-            <w:proofErr w:type="spellStart"/>
-            <w:r>
-              <w:t>devs</w:t>
-            </w:r>
-            <w:proofErr w:type="spellEnd"/>
-            <w:r>
-              <w:t xml:space="preserve"> </w:t>
-            </w:r>
-            <w:r>
-              <w:t>with</w:t>
-            </w:r>
-            <w:r>
-              <w:t xml:space="preserve"> database structure and more </w:t>
-            </w:r>
-            <w:proofErr w:type="spellStart"/>
-            <w:r>
-              <w:t>jr</w:t>
-            </w:r>
-            <w:proofErr w:type="spellEnd"/>
-            <w:r>
-              <w:t xml:space="preserve"> </w:t>
-            </w:r>
-            <w:proofErr w:type="spellStart"/>
-            <w:r>
-              <w:t>devs</w:t>
-            </w:r>
-            <w:proofErr w:type="spellEnd"/>
-            <w:r>
-              <w:t xml:space="preserve"> with difficult issues</w:t>
+              <w:t>Developed tracking tools utili</w:t>
+            </w:r>
+            <w:r>
+              <w:t>s</w:t>
+            </w:r>
+            <w:r>
+              <w:t>ing custom branching logic in C#</w:t>
+            </w:r>
+            <w:r>
+              <w:t>.</w:t>
             </w:r>
           </w:p>
           <w:p>
@@ -1166,43 +1063,7 @@
               <w:ind w:left="337" w:hanging="180"/>
             </w:pPr>
             <w:r>
-              <w:t>Responsible for Server maintenance and performance</w:t>
-            </w:r>
-          </w:p>
-          <w:p>
-            <w:pPr>
-              <w:pStyle w:val="Heading2"/>
-              <w:keepNext w:val="0"/>
-              <w:widowControl w:val="0"/>
-              <w:spacing w:line="240" w:lineRule="auto"/>
-            </w:pPr>
-            <w:r>
-              <w:t xml:space="preserve">Expedia – </w:t>
-            </w:r>
-            <w:r>
-              <w:rPr>
-                <w:i/>
-              </w:rPr>
-              <w:t>Hotel Systems Analyst Lead</w:t>
-            </w:r>
-          </w:p>
-          <w:p>
-            <w:pPr>
-              <w:keepLines/>
-              <w:widowControl w:val="0"/>
-              <w:spacing w:after="0" w:line="240" w:lineRule="auto"/>
-            </w:pPr>
-            <w:r>
-              <w:t xml:space="preserve">July 2010 </w:t>
-            </w:r>
-            <w:r>
-              <w:t>–</w:t>
-            </w:r>
-            <w:r>
-              <w:t xml:space="preserve"> </w:t>
-            </w:r>
-            <w:r>
-              <w:t>October 2014</w:t>
+              <w:t xml:space="preserve">Developed cross-framework websites using modern web methodologies. </w:t>
             </w:r>
           </w:p>
           <w:p>
@@ -1218,7 +1079,13 @@
               <w:ind w:left="337" w:hanging="180"/>
             </w:pPr>
             <w:r>
-              <w:t xml:space="preserve">Resolved issues with hoteliers’ access to internal systems, appearance on partner websites and reservations processing incorrectly. </w:t>
+              <w:t xml:space="preserve">Helped other devs </w:t>
+            </w:r>
+            <w:r>
+              <w:t>with</w:t>
+            </w:r>
+            <w:r>
+              <w:t xml:space="preserve"> database structure and more jr devs with difficult issues</w:t>
             </w:r>
           </w:p>
           <w:p>
@@ -1234,7 +1101,43 @@
               <w:ind w:left="337" w:hanging="180"/>
             </w:pPr>
             <w:r>
-              <w:t xml:space="preserve">Created and modified T-SQL queries to complete the duties at hand. </w:t>
+              <w:t>Responsible for Server maintenance and performance</w:t>
+            </w:r>
+          </w:p>
+          <w:p>
+            <w:pPr>
+              <w:pStyle w:val="Heading2"/>
+              <w:keepNext w:val="0"/>
+              <w:widowControl w:val="0"/>
+              <w:spacing w:line="240" w:lineRule="auto"/>
+            </w:pPr>
+            <w:r>
+              <w:t xml:space="preserve">Expedia – </w:t>
+            </w:r>
+            <w:r>
+              <w:rPr>
+                <w:i/>
+              </w:rPr>
+              <w:t>Hotel Systems Analyst Lead</w:t>
+            </w:r>
+          </w:p>
+          <w:p>
+            <w:pPr>
+              <w:keepLines/>
+              <w:widowControl w:val="0"/>
+              <w:spacing w:after="0" w:line="240" w:lineRule="auto"/>
+            </w:pPr>
+            <w:r>
+              <w:t xml:space="preserve">July 2010 </w:t>
+            </w:r>
+            <w:r>
+              <w:t>–</w:t>
+            </w:r>
+            <w:r>
+              <w:t xml:space="preserve"> </w:t>
+            </w:r>
+            <w:r>
+              <w:t>October 2014</w:t>
             </w:r>
           </w:p>
           <w:p>
@@ -1250,13 +1153,7 @@
               <w:ind w:left="337" w:hanging="180"/>
             </w:pPr>
             <w:r>
-              <w:t xml:space="preserve">Mentored candidates in leading and mentoring </w:t>
-            </w:r>
-            <w:r>
-              <w:t xml:space="preserve">with a </w:t>
-            </w:r>
-            <w:r>
-              <w:t>conversion rate of 5 out of 6</w:t>
+              <w:t xml:space="preserve">Resolved issues with hoteliers’ access to internal systems, appearance on partner websites and reservations processing incorrectly. </w:t>
             </w:r>
           </w:p>
           <w:p>
@@ -1272,7 +1169,7 @@
               <w:ind w:left="337" w:hanging="180"/>
             </w:pPr>
             <w:r>
-              <w:t>Developed an automation system for resolution of failed e-mail/ notifications, saving 40% - 60% in time and about $35,000 yearly.</w:t>
+              <w:t xml:space="preserve">Created and modified T-SQL queries to complete the duties at hand. </w:t>
             </w:r>
           </w:p>
           <w:p>
@@ -1288,6 +1185,44 @@
               <w:ind w:left="337" w:hanging="180"/>
             </w:pPr>
             <w:r>
+              <w:t xml:space="preserve">Mentored candidates in leading and mentoring </w:t>
+            </w:r>
+            <w:r>
+              <w:t xml:space="preserve">with a </w:t>
+            </w:r>
+            <w:r>
+              <w:t>conversion rate of 5 out of 6</w:t>
+            </w:r>
+          </w:p>
+          <w:p>
+            <w:pPr>
+              <w:pStyle w:val="ListParagraph"/>
+              <w:keepLines/>
+              <w:widowControl w:val="0"/>
+              <w:numPr>
+                <w:ilvl w:val="0"/>
+                <w:numId w:val="2"/>
+              </w:numPr>
+              <w:spacing w:after="0" w:line="240" w:lineRule="auto"/>
+              <w:ind w:left="337" w:hanging="180"/>
+            </w:pPr>
+            <w:r>
+              <w:t>Developed an automation system for resolution of failed e-mail/ notifications, saving 40% - 60% in time and about $35,000 yearly.</w:t>
+            </w:r>
+          </w:p>
+          <w:p>
+            <w:pPr>
+              <w:pStyle w:val="ListParagraph"/>
+              <w:keepLines/>
+              <w:widowControl w:val="0"/>
+              <w:numPr>
+                <w:ilvl w:val="0"/>
+                <w:numId w:val="2"/>
+              </w:numPr>
+              <w:spacing w:after="0" w:line="240" w:lineRule="auto"/>
+              <w:ind w:left="337" w:hanging="180"/>
+            </w:pPr>
+            <w:r>
               <w:t>Developed and implemented a</w:t>
             </w:r>
             <w:r>
@@ -1407,33 +1342,8 @@
                 <w:rStyle w:val="Heading2Char"/>
                 <w:rFonts w:eastAsia="Calibri"/>
               </w:rPr>
-              <w:t xml:space="preserve">Pi Day: Making a </w:t>
-            </w:r>
-            <w:proofErr w:type="spellStart"/>
-            <w:r>
-              <w:rPr>
-                <w:rStyle w:val="Heading2Char"/>
-                <w:rFonts w:eastAsia="Calibri"/>
-              </w:rPr>
-              <w:t>RetroPi</w:t>
-            </w:r>
-            <w:proofErr w:type="spellEnd"/>
-            <w:r>
-              <w:rPr>
-                <w:rStyle w:val="Heading2Char"/>
-                <w:rFonts w:eastAsia="Calibri"/>
-              </w:rPr>
-              <w:t xml:space="preserve"> from a </w:t>
-            </w:r>
-            <w:proofErr w:type="spellStart"/>
-            <w:r>
-              <w:rPr>
-                <w:rStyle w:val="Heading2Char"/>
-                <w:rFonts w:eastAsia="Calibri"/>
-              </w:rPr>
-              <w:t>RaspberryPi</w:t>
-            </w:r>
-            <w:proofErr w:type="spellEnd"/>
+              <w:t>Pi Day: Making a RetroPi from a RaspberryPi</w:t>
+            </w:r>
             <w:r>
               <w:t xml:space="preserve">– </w:t>
             </w:r>
@@ -1444,13 +1354,8 @@
               <w:ind w:left="0"/>
             </w:pPr>
             <w:r>
-              <w:t xml:space="preserve">Showing novices how to build a </w:t>
-            </w:r>
-            <w:proofErr w:type="spellStart"/>
-            <w:r>
-              <w:t>RetroPi</w:t>
-            </w:r>
-            <w:proofErr w:type="spellEnd"/>
+              <w:t>Showing novices how to build a RetroPi</w:t>
+            </w:r>
           </w:p>
           <w:p>
             <w:pPr>
@@ -1525,17 +1430,8 @@
                 <w:rStyle w:val="Heading2Char"/>
                 <w:rFonts w:eastAsia="Calibri"/>
               </w:rPr>
-              <w:t xml:space="preserve">How to find issues to contribute to during </w:t>
-            </w:r>
-            <w:proofErr w:type="spellStart"/>
-            <w:r>
-              <w:rPr>
-                <w:rStyle w:val="Heading2Char"/>
-                <w:rFonts w:eastAsia="Calibri"/>
-              </w:rPr>
-              <w:t>Hacktoberfest</w:t>
-            </w:r>
-            <w:proofErr w:type="spellEnd"/>
+              <w:t>How to find issues to contribute to during Hacktoberfest</w:t>
+            </w:r>
             <w:r>
               <w:t xml:space="preserve">– </w:t>
             </w:r>
@@ -1693,9 +1589,11 @@
               <w:spacing w:before="0" w:line="240" w:lineRule="auto"/>
               <w:rPr>
                 <w:rFonts w:ascii="Calibri" w:hAnsi="Calibri"/>
+                <w:b w:val="0"/>
+                <w:bCs/>
                 <w:color w:val="595959"/>
-                <w:sz w:val="22"/>
-                <w:szCs w:val="22"/>
+                <w:sz w:val="16"/>
+                <w:szCs w:val="16"/>
               </w:rPr>
             </w:pPr>
           </w:p>
@@ -1748,42 +1646,58 @@
               <w:widowControl w:val="0"/>
               <w:spacing w:before="0" w:line="240" w:lineRule="auto"/>
               <w:rPr>
+                <w:rFonts w:ascii="Cambria" w:eastAsia="Calibri" w:hAnsi="Cambria"/>
+                <w:b w:val="0"/>
+                <w:caps w:val="0"/>
+                <w:color w:val="000000"/>
+                <w:sz w:val="28"/>
+                <w:szCs w:val="26"/>
+              </w:rPr>
+            </w:pPr>
+            <w:r>
+              <w:rPr>
                 <w:rStyle w:val="Heading2Char"/>
                 <w:rFonts w:eastAsia="Calibri"/>
                 <w:caps w:val="0"/>
               </w:rPr>
-            </w:pPr>
+              <w:t>Volunteer Developer</w:t>
+            </w:r>
             <w:r>
               <w:rPr>
                 <w:rStyle w:val="Heading2Char"/>
-                <w:rFonts w:eastAsia="Calibri"/>
+                <w:rFonts w:asciiTheme="minorHAnsi" w:eastAsia="Calibri" w:hAnsiTheme="minorHAnsi" w:cstheme="minorHAnsi"/>
+                <w:b/>
+                <w:sz w:val="22"/>
+                <w:szCs w:val="22"/>
+              </w:rPr>
+              <w:t xml:space="preserve"> </w:t>
+            </w:r>
+            <w:r>
+              <w:rPr>
+                <w:rStyle w:val="Heading2Char"/>
+                <w:rFonts w:asciiTheme="minorHAnsi" w:eastAsia="Calibri" w:hAnsiTheme="minorHAnsi" w:cstheme="minorHAnsi"/>
+                <w:sz w:val="22"/>
+                <w:szCs w:val="22"/>
+              </w:rPr>
+              <w:t xml:space="preserve">- </w:t>
+            </w:r>
+            <w:r>
+              <w:rPr>
+                <w:rFonts w:ascii="Calibri" w:hAnsi="Calibri" w:cs="Calibri"/>
+                <w:b w:val="0"/>
+                <w:bCs/>
                 <w:caps w:val="0"/>
-              </w:rPr>
-              <w:t>Volunteer Developer</w:t>
-            </w:r>
-            <w:r>
-              <w:rPr>
-                <w:rStyle w:val="Heading2Char"/>
-                <w:rFonts w:eastAsia="Calibri"/>
-                <w:caps w:val="0"/>
-              </w:rPr>
-              <w:t xml:space="preserve"> -</w:t>
-            </w:r>
-          </w:p>
-          <w:p>
-            <w:pPr>
-              <w:pStyle w:val="ListParagraph"/>
-              <w:spacing w:after="0" w:line="240" w:lineRule="auto"/>
-              <w:ind w:left="0"/>
-            </w:pPr>
-            <w:r>
-              <w:t>Assisted with project development and implementation for the Tulsa, OK affiliate.</w:t>
+                <w:color w:val="595959"/>
+                <w:sz w:val="22"/>
+                <w:szCs w:val="22"/>
+              </w:rPr>
+              <w:t>Assisted with project dev for the Tulsa, OK affiliate.</w:t>
             </w:r>
           </w:p>
         </w:tc>
         <w:tc>
           <w:tcPr>
-            <w:tcW w:w="1445" w:type="pct"/>
+            <w:tcW w:w="1433" w:type="pct"/>
             <w:shd w:val="clear" w:color="auto" w:fill="auto"/>
           </w:tcPr>
           <w:p>
@@ -1859,11 +1773,9 @@
               <w:widowControl w:val="0"/>
               <w:spacing w:after="0" w:line="240" w:lineRule="auto"/>
             </w:pPr>
-            <w:proofErr w:type="spellStart"/>
             <w:r>
               <w:t>jacrys</w:t>
             </w:r>
-            <w:proofErr w:type="spellEnd"/>
           </w:p>
           <w:p>
             <w:pPr>
@@ -1888,22 +1800,19 @@
               <w:widowControl w:val="0"/>
               <w:spacing w:after="0" w:line="240" w:lineRule="auto"/>
             </w:pPr>
-            <w:proofErr w:type="spellStart"/>
             <w:r>
               <w:t>jacrys</w:t>
             </w:r>
-            <w:proofErr w:type="spellEnd"/>
-          </w:p>
-          <w:p>
-            <w:pPr>
-              <w:keepLines/>
-              <w:widowControl w:val="0"/>
-              <w:spacing w:after="0" w:line="240" w:lineRule="auto"/>
-              <w:rPr>
-                <w:b/>
-              </w:rPr>
-            </w:pPr>
-            <w:proofErr w:type="spellStart"/>
+          </w:p>
+          <w:p>
+            <w:pPr>
+              <w:keepLines/>
+              <w:widowControl w:val="0"/>
+              <w:spacing w:after="0" w:line="240" w:lineRule="auto"/>
+              <w:rPr>
+                <w:b/>
+              </w:rPr>
+            </w:pPr>
             <w:r>
               <w:rPr>
                 <w:b/>
@@ -1911,19 +1820,16 @@
               </w:rPr>
               <w:t>StackOverflow</w:t>
             </w:r>
-            <w:proofErr w:type="spellEnd"/>
-          </w:p>
-          <w:p>
-            <w:pPr>
-              <w:keepLines/>
-              <w:widowControl w:val="0"/>
-              <w:spacing w:after="0" w:line="240" w:lineRule="auto"/>
-            </w:pPr>
-            <w:proofErr w:type="spellStart"/>
+          </w:p>
+          <w:p>
+            <w:pPr>
+              <w:keepLines/>
+              <w:widowControl w:val="0"/>
+              <w:spacing w:after="0" w:line="240" w:lineRule="auto"/>
+            </w:pPr>
             <w:r>
               <w:t>jacrys</w:t>
             </w:r>
-            <w:proofErr w:type="spellEnd"/>
           </w:p>
           <w:p>
             <w:pPr>
@@ -1948,11 +1854,9 @@
               <w:widowControl w:val="0"/>
               <w:spacing w:after="0" w:line="240" w:lineRule="auto"/>
             </w:pPr>
-            <w:proofErr w:type="spellStart"/>
             <w:r>
               <w:t>jacrystalach</w:t>
             </w:r>
-            <w:proofErr w:type="spellEnd"/>
           </w:p>
           <w:p>
             <w:pPr>
@@ -2001,57 +1905,242 @@
             <w:r>
               <w:t xml:space="preserve"> ASP.NET MVC, </w:t>
             </w:r>
-            <w:proofErr w:type="spellStart"/>
-            <w:r>
-              <w:t>Blazor</w:t>
-            </w:r>
-            <w:proofErr w:type="spellEnd"/>
+            <w:r>
+              <w:t xml:space="preserve">Blazor, </w:t>
+            </w:r>
+            <w:r>
+              <w:t xml:space="preserve"> </w:t>
+            </w:r>
+            <w:r>
+              <w:t>MudBlazo</w:t>
+            </w:r>
+            <w:r>
+              <w:t xml:space="preserve">r </w:t>
+            </w:r>
+            <w:r>
+              <w:t>, NopCommerce</w:t>
+            </w:r>
             <w:r>
               <w:t xml:space="preserve">, </w:t>
             </w:r>
             <w:r>
-              <w:t xml:space="preserve"> </w:t>
-            </w:r>
-            <w:proofErr w:type="spellStart"/>
-            <w:r>
-              <w:t>MudBlazo</w:t>
-            </w:r>
-            <w:r>
-              <w:t>r</w:t>
-            </w:r>
-            <w:proofErr w:type="spellEnd"/>
-            <w:r>
-              <w:t xml:space="preserve"> </w:t>
+              <w:t>ASP.NET AJAX, Syncfusion, ASP.NET Core, ASP.NET, ASP.NET Web API, WebForms, WinForms</w:t>
+            </w:r>
+          </w:p>
+          <w:p>
+            <w:pPr>
+              <w:keepLines/>
+              <w:widowControl w:val="0"/>
+              <w:spacing w:after="0" w:line="240" w:lineRule="auto"/>
+            </w:pPr>
+          </w:p>
+          <w:p>
+            <w:pPr>
+              <w:keepLines/>
+              <w:widowControl w:val="0"/>
+              <w:spacing w:after="0" w:line="240" w:lineRule="auto"/>
+              <w:rPr>
+                <w:b/>
+                <w:color w:val="2E74B5"/>
+              </w:rPr>
+            </w:pPr>
+            <w:r>
+              <w:rPr>
+                <w:b/>
+                <w:color w:val="2E74B5"/>
+              </w:rPr>
+              <w:t>Web Development</w:t>
+            </w:r>
+          </w:p>
+          <w:p>
+            <w:pPr>
+              <w:keepLines/>
+              <w:widowControl w:val="0"/>
+              <w:spacing w:after="0" w:line="240" w:lineRule="auto"/>
+            </w:pPr>
+            <w:r>
+              <w:t>Bootstrap, REST, SOAP, HTML5, Vue, React, AngularJS, CSS, JavaScript, jQuery, RESTful WebServices</w:t>
+            </w:r>
+          </w:p>
+          <w:p>
+            <w:pPr>
+              <w:keepLines/>
+              <w:widowControl w:val="0"/>
+              <w:spacing w:after="0" w:line="240" w:lineRule="auto"/>
+            </w:pPr>
+          </w:p>
+          <w:p>
+            <w:pPr>
+              <w:keepLines/>
+              <w:widowControl w:val="0"/>
+              <w:spacing w:after="0" w:line="240" w:lineRule="auto"/>
+              <w:rPr>
+                <w:b/>
+                <w:color w:val="2E74B5"/>
+              </w:rPr>
+            </w:pPr>
+            <w:r>
+              <w:rPr>
+                <w:b/>
+                <w:color w:val="2E74B5"/>
+              </w:rPr>
+              <w:t>SQL</w:t>
+            </w:r>
+          </w:p>
+          <w:p>
+            <w:pPr>
+              <w:keepLines/>
+              <w:widowControl w:val="0"/>
+              <w:spacing w:after="0" w:line="240" w:lineRule="auto"/>
+            </w:pPr>
+            <w:r>
+              <w:t>TSQL, PLSQL, Postgres, MSSQL, MySQL, Oracle, Access</w:t>
+            </w:r>
+          </w:p>
+          <w:p>
+            <w:pPr>
+              <w:keepLines/>
+              <w:widowControl w:val="0"/>
+              <w:spacing w:after="0" w:line="240" w:lineRule="auto"/>
+            </w:pPr>
+          </w:p>
+          <w:p>
+            <w:pPr>
+              <w:keepLines/>
+              <w:widowControl w:val="0"/>
+              <w:spacing w:after="0" w:line="240" w:lineRule="auto"/>
+              <w:rPr>
+                <w:b/>
+                <w:color w:val="2E74B5"/>
+              </w:rPr>
+            </w:pPr>
+            <w:r>
+              <w:rPr>
+                <w:b/>
+                <w:color w:val="2E74B5"/>
+              </w:rPr>
+              <w:t>Servers</w:t>
+            </w:r>
+          </w:p>
+          <w:p>
+            <w:pPr>
+              <w:keepLines/>
+              <w:widowControl w:val="0"/>
+              <w:spacing w:after="0" w:line="240" w:lineRule="auto"/>
+            </w:pPr>
+            <w:r>
+              <w:t>Microsoft SQL Server 2008-2012, SSRS, Postgres, MSSQL, MySQL, Oracle, Access</w:t>
+            </w:r>
+          </w:p>
+          <w:p>
+            <w:pPr>
+              <w:keepLines/>
+              <w:widowControl w:val="0"/>
+              <w:spacing w:after="0" w:line="240" w:lineRule="auto"/>
+            </w:pPr>
+          </w:p>
+          <w:p>
+            <w:pPr>
+              <w:keepLines/>
+              <w:widowControl w:val="0"/>
+              <w:spacing w:after="0" w:line="240" w:lineRule="auto"/>
+              <w:rPr>
+                <w:b/>
+                <w:color w:val="2E74B5"/>
+              </w:rPr>
+            </w:pPr>
+            <w:r>
+              <w:rPr>
+                <w:b/>
+                <w:color w:val="2E74B5"/>
+              </w:rPr>
+              <w:t>Soft Skills</w:t>
+            </w:r>
+          </w:p>
+          <w:p>
+            <w:pPr>
+              <w:keepLines/>
+              <w:widowControl w:val="0"/>
+              <w:spacing w:after="0" w:line="240" w:lineRule="auto"/>
+            </w:pPr>
+            <w:r>
+              <w:t>Troubleshooting, Process Improvement, Leadership Development, Technical Support, Management, Lateral Thinking, Leadership</w:t>
+            </w:r>
+          </w:p>
+          <w:p>
+            <w:pPr>
+              <w:keepLines/>
+              <w:widowControl w:val="0"/>
+              <w:spacing w:after="0" w:line="240" w:lineRule="auto"/>
+            </w:pPr>
+          </w:p>
+          <w:p>
+            <w:pPr>
+              <w:keepLines/>
+              <w:widowControl w:val="0"/>
+              <w:spacing w:after="0" w:line="240" w:lineRule="auto"/>
+              <w:rPr>
+                <w:b/>
+                <w:color w:val="2E74B5"/>
+              </w:rPr>
+            </w:pPr>
+            <w:r>
+              <w:rPr>
+                <w:b/>
+                <w:color w:val="2E74B5"/>
+              </w:rPr>
+              <w:t>Hard Skills</w:t>
+            </w:r>
+          </w:p>
+          <w:p>
+            <w:pPr>
+              <w:keepLines/>
+              <w:widowControl w:val="0"/>
+              <w:spacing w:after="0" w:line="240" w:lineRule="auto"/>
+            </w:pPr>
+            <w:r>
+              <w:t>Software Development, Process Improvement, Data Analysis</w:t>
+            </w:r>
+          </w:p>
+          <w:p>
+            <w:pPr>
+              <w:keepLines/>
+              <w:widowControl w:val="0"/>
+              <w:spacing w:after="0" w:line="240" w:lineRule="auto"/>
+            </w:pPr>
+          </w:p>
+          <w:p>
+            <w:pPr>
+              <w:keepLines/>
+              <w:widowControl w:val="0"/>
+              <w:spacing w:after="0" w:line="240" w:lineRule="auto"/>
+              <w:rPr>
+                <w:b/>
+                <w:color w:val="2E74B5"/>
+              </w:rPr>
+            </w:pPr>
+            <w:r>
+              <w:rPr>
+                <w:b/>
+                <w:color w:val="2E74B5"/>
+              </w:rPr>
+              <w:t>Languages</w:t>
+            </w:r>
+          </w:p>
+          <w:p>
+            <w:pPr>
+              <w:keepLines/>
+              <w:widowControl w:val="0"/>
+              <w:spacing w:after="0" w:line="240" w:lineRule="auto"/>
+            </w:pPr>
+            <w:r>
+              <w:t>C#, JavaScript, HTML, CSS, Python, VBA</w:t>
             </w:r>
             <w:r>
               <w:t xml:space="preserve">, </w:t>
             </w:r>
-            <w:proofErr w:type="spellStart"/>
-            <w:r>
-              <w:t>NopCommerce</w:t>
-            </w:r>
-            <w:proofErr w:type="spellEnd"/>
-            <w:r>
-              <w:t xml:space="preserve">, </w:t>
-            </w:r>
-            <w:r>
-              <w:t xml:space="preserve">ASP.NET AJAX, </w:t>
-            </w:r>
-            <w:proofErr w:type="spellStart"/>
-            <w:r>
-              <w:t>Syncfusion</w:t>
-            </w:r>
-            <w:proofErr w:type="spellEnd"/>
-            <w:r>
-              <w:t xml:space="preserve">, ASP.NET Core, ASP.NET, ASP.NET Web API, </w:t>
-            </w:r>
-            <w:proofErr w:type="spellStart"/>
-            <w:r>
-              <w:t>WebForms</w:t>
-            </w:r>
-            <w:proofErr w:type="spellEnd"/>
-            <w:r>
-              <w:t>, WinForms</w:t>
+            <w:r>
+              <w:t>Ruby on Rails</w:t>
             </w:r>
           </w:p>
           <w:p>
@@ -2076,23 +2165,18 @@
                 <w:b/>
                 <w:color w:val="2E74B5"/>
               </w:rPr>
-              <w:t>Web Development</w:t>
-            </w:r>
-          </w:p>
-          <w:p>
-            <w:pPr>
-              <w:keepLines/>
-              <w:widowControl w:val="0"/>
-              <w:spacing w:after="0" w:line="240" w:lineRule="auto"/>
-            </w:pPr>
-            <w:r>
-              <w:t xml:space="preserve">Bootstrap, REST, SOAP, HTML5, Vue, React, AngularJS, CSS, JavaScript, jQuery, RESTful </w:t>
-            </w:r>
-            <w:proofErr w:type="spellStart"/>
-            <w:r>
-              <w:t>WebServices</w:t>
-            </w:r>
-            <w:proofErr w:type="spellEnd"/>
+              <w:t>Data Formats</w:t>
+            </w:r>
+          </w:p>
+          <w:p>
+            <w:pPr>
+              <w:keepLines/>
+              <w:widowControl w:val="0"/>
+              <w:spacing w:after="0" w:line="240" w:lineRule="auto"/>
+            </w:pPr>
+            <w:r>
+              <w:t>XML, JSON</w:t>
+            </w:r>
           </w:p>
           <w:p>
             <w:pPr>
@@ -2116,17 +2200,17 @@
                 <w:b/>
                 <w:color w:val="2E74B5"/>
               </w:rPr>
-              <w:t>SQL</w:t>
-            </w:r>
-          </w:p>
-          <w:p>
-            <w:pPr>
-              <w:keepLines/>
-              <w:widowControl w:val="0"/>
-              <w:spacing w:after="0" w:line="240" w:lineRule="auto"/>
-            </w:pPr>
-            <w:r>
-              <w:t>TSQL, PLSQL, Postgres, MSSQL, MySQL, Oracle, Access</w:t>
+              <w:t>Collaboration Tools</w:t>
+            </w:r>
+          </w:p>
+          <w:p>
+            <w:pPr>
+              <w:keepLines/>
+              <w:widowControl w:val="0"/>
+              <w:spacing w:after="0" w:line="240" w:lineRule="auto"/>
+            </w:pPr>
+            <w:r>
+              <w:t>JIRA, Confluence, Github</w:t>
             </w:r>
           </w:p>
           <w:p>
@@ -2151,222 +2235,7 @@
                 <w:b/>
                 <w:color w:val="2E74B5"/>
               </w:rPr>
-              <w:t>Servers</w:t>
-            </w:r>
-          </w:p>
-          <w:p>
-            <w:pPr>
-              <w:keepLines/>
-              <w:widowControl w:val="0"/>
-              <w:spacing w:after="0" w:line="240" w:lineRule="auto"/>
-            </w:pPr>
-            <w:r>
-              <w:t>Microsoft SQL Server 2008-2012, SSRS, Postgres, MSSQL, MySQL, Oracle, Access</w:t>
-            </w:r>
-          </w:p>
-          <w:p>
-            <w:pPr>
-              <w:keepLines/>
-              <w:widowControl w:val="0"/>
-              <w:spacing w:after="0" w:line="240" w:lineRule="auto"/>
-            </w:pPr>
-          </w:p>
-          <w:p>
-            <w:pPr>
-              <w:keepLines/>
-              <w:widowControl w:val="0"/>
-              <w:spacing w:after="0" w:line="240" w:lineRule="auto"/>
-              <w:rPr>
-                <w:b/>
-                <w:color w:val="2E74B5"/>
-              </w:rPr>
-            </w:pPr>
-            <w:r>
-              <w:rPr>
-                <w:b/>
-                <w:color w:val="2E74B5"/>
-              </w:rPr>
-              <w:t>Soft Skills</w:t>
-            </w:r>
-          </w:p>
-          <w:p>
-            <w:pPr>
-              <w:keepLines/>
-              <w:widowControl w:val="0"/>
-              <w:spacing w:after="0" w:line="240" w:lineRule="auto"/>
-            </w:pPr>
-            <w:r>
-              <w:t>Troubleshooting, Process Improvement, Leadership Development, Technical Support, Management, Lateral Thinking, Leadership</w:t>
-            </w:r>
-          </w:p>
-          <w:p>
-            <w:pPr>
-              <w:keepLines/>
-              <w:widowControl w:val="0"/>
-              <w:spacing w:after="0" w:line="240" w:lineRule="auto"/>
-            </w:pPr>
-          </w:p>
-          <w:p>
-            <w:pPr>
-              <w:keepLines/>
-              <w:widowControl w:val="0"/>
-              <w:spacing w:after="0" w:line="240" w:lineRule="auto"/>
-              <w:rPr>
-                <w:b/>
-                <w:color w:val="2E74B5"/>
-              </w:rPr>
-            </w:pPr>
-            <w:r>
-              <w:rPr>
-                <w:b/>
-                <w:color w:val="2E74B5"/>
-              </w:rPr>
-              <w:t>Hard Skills</w:t>
-            </w:r>
-          </w:p>
-          <w:p>
-            <w:pPr>
-              <w:keepLines/>
-              <w:widowControl w:val="0"/>
-              <w:spacing w:after="0" w:line="240" w:lineRule="auto"/>
-            </w:pPr>
-            <w:r>
-              <w:t>Software Development, Process Improvement, Data Analysis</w:t>
-            </w:r>
-          </w:p>
-          <w:p>
-            <w:pPr>
-              <w:keepLines/>
-              <w:widowControl w:val="0"/>
-              <w:spacing w:after="0" w:line="240" w:lineRule="auto"/>
-            </w:pPr>
-          </w:p>
-          <w:p>
-            <w:pPr>
-              <w:keepLines/>
-              <w:widowControl w:val="0"/>
-              <w:spacing w:after="0" w:line="240" w:lineRule="auto"/>
-              <w:rPr>
-                <w:b/>
-                <w:color w:val="2E74B5"/>
-              </w:rPr>
-            </w:pPr>
-            <w:r>
-              <w:rPr>
-                <w:b/>
-                <w:color w:val="2E74B5"/>
-              </w:rPr>
-              <w:t>Languages</w:t>
-            </w:r>
-          </w:p>
-          <w:p>
-            <w:pPr>
-              <w:keepLines/>
-              <w:widowControl w:val="0"/>
-              <w:spacing w:after="0" w:line="240" w:lineRule="auto"/>
-            </w:pPr>
-            <w:r>
-              <w:t>C#, JavaScript, HTML, CSS, Python, VBA</w:t>
-            </w:r>
-            <w:r>
-              <w:t xml:space="preserve">, </w:t>
-            </w:r>
-            <w:r>
-              <w:t>Ruby on Rails</w:t>
-            </w:r>
-          </w:p>
-          <w:p>
-            <w:pPr>
-              <w:keepLines/>
-              <w:widowControl w:val="0"/>
-              <w:spacing w:after="0" w:line="240" w:lineRule="auto"/>
-            </w:pPr>
-          </w:p>
-          <w:p>
-            <w:pPr>
-              <w:keepLines/>
-              <w:widowControl w:val="0"/>
-              <w:spacing w:after="0" w:line="240" w:lineRule="auto"/>
-              <w:rPr>
-                <w:b/>
-                <w:color w:val="2E74B5"/>
-              </w:rPr>
-            </w:pPr>
-            <w:r>
-              <w:rPr>
-                <w:b/>
-                <w:color w:val="2E74B5"/>
-              </w:rPr>
-              <w:t>Data Formats</w:t>
-            </w:r>
-          </w:p>
-          <w:p>
-            <w:pPr>
-              <w:keepLines/>
-              <w:widowControl w:val="0"/>
-              <w:spacing w:after="0" w:line="240" w:lineRule="auto"/>
-            </w:pPr>
-            <w:r>
-              <w:t>XML, JSON</w:t>
-            </w:r>
-          </w:p>
-          <w:p>
-            <w:pPr>
-              <w:keepLines/>
-              <w:widowControl w:val="0"/>
-              <w:spacing w:after="0" w:line="240" w:lineRule="auto"/>
-            </w:pPr>
-          </w:p>
-          <w:p>
-            <w:pPr>
-              <w:keepLines/>
-              <w:widowControl w:val="0"/>
-              <w:spacing w:after="0" w:line="240" w:lineRule="auto"/>
-              <w:rPr>
-                <w:b/>
-                <w:color w:val="2E74B5"/>
-              </w:rPr>
-            </w:pPr>
-            <w:r>
-              <w:rPr>
-                <w:b/>
-                <w:color w:val="2E74B5"/>
-              </w:rPr>
-              <w:t>Collaboration Tools</w:t>
-            </w:r>
-          </w:p>
-          <w:p>
-            <w:pPr>
-              <w:keepLines/>
-              <w:widowControl w:val="0"/>
-              <w:spacing w:after="0" w:line="240" w:lineRule="auto"/>
-            </w:pPr>
-            <w:r>
-              <w:t>JIRA, Confluence, Github</w:t>
-            </w:r>
-          </w:p>
-          <w:p>
-            <w:pPr>
-              <w:keepLines/>
-              <w:widowControl w:val="0"/>
-              <w:spacing w:after="0" w:line="240" w:lineRule="auto"/>
-            </w:pPr>
-          </w:p>
-          <w:p>
-            <w:pPr>
-              <w:keepLines/>
-              <w:widowControl w:val="0"/>
-              <w:spacing w:after="0" w:line="240" w:lineRule="auto"/>
-              <w:rPr>
-                <w:b/>
-                <w:color w:val="2E74B5"/>
-              </w:rPr>
-            </w:pPr>
-            <w:r>
-              <w:rPr>
-                <w:b/>
-                <w:color w:val="2E74B5"/>
-              </w:rPr>
+              <w:lastRenderedPageBreak/>
               <w:t>Development Tools</w:t>
             </w:r>
           </w:p>
@@ -2587,7 +2456,7 @@
     </w:p>
     <w:sectPr>
       <w:pgSz w:w="12240" w:h="15840"/>
-      <w:pgMar w:top="288" w:right="360" w:bottom="288" w:left="360" w:header="720" w:footer="720" w:gutter="0"/>
+      <w:pgMar w:top="144" w:right="360" w:bottom="144" w:left="360" w:header="720" w:footer="720" w:gutter="0"/>
       <w:cols w:space="720"/>
       <w:docGrid w:linePitch="360"/>
     </w:sectPr>

</xml_diff>